<commit_message>
docs: add generated DOCX output for both VI and ENG report1
- Update scripts/build.py to support -l all for both languages
- Add ENG DOCX: report1-project-introduction.docx
- VI DOCX: report1-project-introduction.docx (updated)
- Both versions now available in output/ folder
</commit_message>
<xml_diff>
--- a/docs/capstone/output/report1-project-introduction.docx
+++ b/docs/capstone/output/report1-project-introduction.docx
@@ -1437,7 +1437,7 @@
                 <w:rFonts w:ascii="Calibri" w:hAnsi="Calibri"/>
                 <w:sz w:val="22"/>
               </w:rPr>
-              <w:t>Artificial Intelligence - Trí tuệ nhân tạo</w:t>
+              <w:t>Artificial Intelligence</w:t>
             </w:r>
           </w:p>
         </w:tc>
@@ -1496,7 +1496,7 @@
                 <w:rFonts w:ascii="Calibri" w:hAnsi="Calibri"/>
                 <w:sz w:val="22"/>
               </w:rPr>
-              <w:t>Application Programming Interface - Giao diện lập trình ứng dụng</w:t>
+              <w:t>Application Programming Interface</w:t>
             </w:r>
           </w:p>
         </w:tc>
@@ -1555,7 +1555,7 @@
                 <w:rFonts w:ascii="Calibri" w:hAnsi="Calibri"/>
                 <w:sz w:val="22"/>
               </w:rPr>
-              <w:t>Association of Southeast Asian Nations - Hiệp hội các Quốc gia Đông Nam Á</w:t>
+              <w:t>Association of Southeast Asian Nations</w:t>
             </w:r>
           </w:p>
         </w:tc>
@@ -1614,7 +1614,7 @@
                 <w:rFonts w:ascii="Calibri" w:hAnsi="Calibri"/>
                 <w:sz w:val="22"/>
               </w:rPr>
-              <w:t>Compound Annual Growth Rate - Tốc độ tăng trưởng kép hàng năm</w:t>
+              <w:t>Compound Annual Growth Rate</w:t>
             </w:r>
           </w:p>
         </w:tc>
@@ -1673,7 +1673,7 @@
                 <w:rFonts w:ascii="Calibri" w:hAnsi="Calibri"/>
                 <w:sz w:val="22"/>
               </w:rPr>
-              <w:t>Common European Framework of Reference for Languages - Khung tham chiếu ngôn ngữ chung châu Âu</w:t>
+              <w:t>Common European Framework of Reference for Languages</w:t>
             </w:r>
           </w:p>
         </w:tc>
@@ -1732,7 +1732,7 @@
                 <w:rFonts w:ascii="Calibri" w:hAnsi="Calibri"/>
                 <w:sz w:val="22"/>
               </w:rPr>
-              <w:t>Công nghệ thông tin</w:t>
+              <w:t>Information Technology</w:t>
             </w:r>
           </w:p>
         </w:tc>
@@ -1791,7 +1791,7 @@
                 <w:rFonts w:ascii="Calibri" w:hAnsi="Calibri"/>
                 <w:sz w:val="22"/>
               </w:rPr>
-              <w:t>Educational Technology - Công nghệ giáo dục</w:t>
+              <w:t>Educational Technology</w:t>
             </w:r>
           </w:p>
         </w:tc>
@@ -1850,7 +1850,7 @@
                 <w:rFonts w:ascii="Calibri" w:hAnsi="Calibri"/>
                 <w:sz w:val="22"/>
               </w:rPr>
-              <w:t>English as a Foreign Language - Tiếng Anh như một ngoại ngữ</w:t>
+              <w:t>English as a Foreign Language</w:t>
             </w:r>
           </w:p>
         </w:tc>
@@ -1909,7 +1909,7 @@
                 <w:rFonts w:ascii="Calibri" w:hAnsi="Calibri"/>
                 <w:sz w:val="22"/>
               </w:rPr>
-              <w:t>Gross Domestic Product - Tổng sản phẩm quốc nội</w:t>
+              <w:t>Gross Domestic Product</w:t>
             </w:r>
           </w:p>
         </w:tc>
@@ -1968,7 +1968,7 @@
                 <w:rFonts w:ascii="Calibri" w:hAnsi="Calibri"/>
                 <w:sz w:val="22"/>
               </w:rPr>
-              <w:t>Giáo dục và Đào tạo</w:t>
+              <w:t>Education and Training</w:t>
             </w:r>
           </w:p>
         </w:tc>
@@ -2027,7 +2027,7 @@
                 <w:rFonts w:ascii="Calibri" w:hAnsi="Calibri"/>
                 <w:sz w:val="22"/>
               </w:rPr>
-              <w:t>Generative Pre-trained Transformer - Mô hình ngôn ngữ lớn của OpenAI</w:t>
+              <w:t>Generative Pre-trained Transformer</w:t>
             </w:r>
           </w:p>
         </w:tc>
@@ -2086,7 +2086,7 @@
                 <w:rFonts w:ascii="Calibri" w:hAnsi="Calibri"/>
                 <w:sz w:val="22"/>
               </w:rPr>
-              <w:t>International English Language Testing System - Hệ thống kiểm tra tiếng Anh quốc tế</w:t>
+              <w:t>International English Language Testing System</w:t>
             </w:r>
           </w:p>
         </w:tc>
@@ -2145,7 +2145,7 @@
                 <w:rFonts w:ascii="Calibri" w:hAnsi="Calibri"/>
                 <w:sz w:val="22"/>
               </w:rPr>
-              <w:t>Information Systems Success Model - Mô hình thành công hệ thống thông tin</w:t>
+              <w:t>Information Systems Success Model</w:t>
             </w:r>
           </w:p>
         </w:tc>
@@ -2204,7 +2204,7 @@
                 <w:rFonts w:ascii="Calibri" w:hAnsi="Calibri"/>
                 <w:sz w:val="22"/>
               </w:rPr>
-              <w:t>JavaScript Object Notation - Định dạng trao đổi dữ liệu</w:t>
+              <w:t>JavaScript Object Notation</w:t>
             </w:r>
           </w:p>
         </w:tc>
@@ -2263,7 +2263,7 @@
                 <w:rFonts w:ascii="Calibri" w:hAnsi="Calibri"/>
                 <w:sz w:val="22"/>
               </w:rPr>
-              <w:t>Large Language Model - Mô hình ngôn ngữ lớn</w:t>
+              <w:t>Large Language Model</w:t>
             </w:r>
           </w:p>
         </w:tc>
@@ -2322,7 +2322,7 @@
                 <w:rFonts w:ascii="Calibri" w:hAnsi="Calibri"/>
                 <w:sz w:val="22"/>
               </w:rPr>
-              <w:t>Multiple Choice Question - Câu hỏi trắc nghiệm</w:t>
+              <w:t>Multiple Choice Question</w:t>
             </w:r>
           </w:p>
         </w:tc>
@@ -2381,7 +2381,7 @@
                 <w:rFonts w:ascii="Calibri" w:hAnsi="Calibri"/>
                 <w:sz w:val="22"/>
               </w:rPr>
-              <w:t>Machine Learning - Học máy</w:t>
+              <w:t>Machine Learning</w:t>
             </w:r>
           </w:p>
         </w:tc>
@@ -2440,7 +2440,7 @@
                 <w:rFonts w:ascii="Calibri" w:hAnsi="Calibri"/>
                 <w:sz w:val="22"/>
               </w:rPr>
-              <w:t>Minimum Viable Product - Sản phẩm khả thi tối thiểu</w:t>
+              <w:t>Minimum Viable Product</w:t>
             </w:r>
           </w:p>
         </w:tc>
@@ -2499,7 +2499,7 @@
                 <w:rFonts w:ascii="Calibri" w:hAnsi="Calibri"/>
                 <w:sz w:val="22"/>
               </w:rPr>
-              <w:t>Net Promoter Score - Chỉ số đo lường mức độ hài lòng khách hàng</w:t>
+              <w:t>Net Promoter Score</w:t>
             </w:r>
           </w:p>
         </w:tc>
@@ -2558,7 +2558,7 @@
                 <w:rFonts w:ascii="Calibri" w:hAnsi="Calibri"/>
                 <w:sz w:val="22"/>
               </w:rPr>
-              <w:t>Open Authorization - Giao thức ủy quyền mở</w:t>
+              <w:t>Open Authorization</w:t>
             </w:r>
           </w:p>
         </w:tc>
@@ -2617,7 +2617,7 @@
                 <w:rFonts w:ascii="Calibri" w:hAnsi="Calibri"/>
                 <w:sz w:val="22"/>
               </w:rPr>
-              <w:t>Progressive Web App - Ứng dụng web tiến bộ</w:t>
+              <w:t>Progressive Web App</w:t>
             </w:r>
           </w:p>
         </w:tc>
@@ -2676,7 +2676,7 @@
                 <w:rFonts w:ascii="Calibri" w:hAnsi="Calibri"/>
                 <w:sz w:val="22"/>
               </w:rPr>
-              <w:t>Stimulus-Organism-Response Model - Mô hình Kích thích-Cơ thể-Phản ứng</w:t>
+              <w:t>Stimulus-Organism-Response Model</w:t>
             </w:r>
           </w:p>
         </w:tc>
@@ -2735,7 +2735,7 @@
                 <w:rFonts w:ascii="Calibri" w:hAnsi="Calibri"/>
                 <w:sz w:val="22"/>
               </w:rPr>
-              <w:t>Software Requirements Specification - Đặc tả yêu cầu phần mềm</w:t>
+              <w:t>Software Requirements Specification</w:t>
             </w:r>
           </w:p>
         </w:tc>
@@ -2794,7 +2794,7 @@
                 <w:rFonts w:ascii="Calibri" w:hAnsi="Calibri"/>
                 <w:sz w:val="22"/>
               </w:rPr>
-              <w:t>Test of English as a Foreign Language - Bài kiểm tra tiếng Anh như ngoại ngữ</w:t>
+              <w:t>Test of English as a Foreign Language</w:t>
             </w:r>
           </w:p>
         </w:tc>
@@ -2853,7 +2853,7 @@
                 <w:rFonts w:ascii="Calibri" w:hAnsi="Calibri"/>
                 <w:sz w:val="22"/>
               </w:rPr>
-              <w:t>Test of English for International Communication - Bài kiểm tra tiếng Anh giao tiếp quốc tế</w:t>
+              <w:t>Test of English for International Communication</w:t>
             </w:r>
           </w:p>
         </w:tc>
@@ -2912,7 +2912,7 @@
                 <w:rFonts w:ascii="Calibri" w:hAnsi="Calibri"/>
                 <w:sz w:val="22"/>
               </w:rPr>
-              <w:t>Unique Value Proposition - Đề xuất giá trị độc đáo</w:t>
+              <w:t>Unique Value Proposition</w:t>
             </w:r>
           </w:p>
         </w:tc>
@@ -2971,7 +2971,7 @@
                 <w:rFonts w:ascii="Calibri" w:hAnsi="Calibri"/>
                 <w:sz w:val="22"/>
               </w:rPr>
-              <w:t>User Experience - Trải nghiệm người dùng</w:t>
+              <w:t>User Experience</w:t>
             </w:r>
           </w:p>
         </w:tc>
@@ -3030,7 +3030,7 @@
                 <w:rFonts w:ascii="Calibri" w:hAnsi="Calibri"/>
                 <w:sz w:val="22"/>
               </w:rPr>
-              <w:t>Vietnamese Standardized Test of English Proficiency - Kỳ thi đánh giá năng lực tiếng Anh theo chuẩn Việt Nam</w:t>
+              <w:t>Vietnamese Standardized Test of English Proficiency</w:t>
             </w:r>
           </w:p>
         </w:tc>
@@ -3170,7 +3170,7 @@
                 <w:rFonts w:ascii="Calibri" w:hAnsi="Calibri"/>
                 <w:sz w:val="22"/>
               </w:rPr>
-              <w:t>Học tập thích ứng - Phương pháp học điều chỉnh nội dung theo trình độ người học</w:t>
+              <w:t>A learning approach that adjusts content according to the learner's proficiency level</w:t>
             </w:r>
           </w:p>
         </w:tc>
@@ -3229,7 +3229,7 @@
                 <w:rFonts w:ascii="Calibri" w:hAnsi="Calibri"/>
                 <w:sz w:val="22"/>
               </w:rPr>
-              <w:t>Hỗ trợ linh hoạt - Điều chỉnh mức độ hỗ trợ theo năng lực của người học</w:t>
+              <w:t>Flexible support that adjusts the level of assistance based on learner competency</w:t>
             </w:r>
           </w:p>
         </w:tc>
@@ -3288,7 +3288,7 @@
                 <w:rFonts w:ascii="Calibri" w:hAnsi="Calibri"/>
                 <w:sz w:val="22"/>
               </w:rPr>
-              <w:t>Phương pháp thử nghiệm so sánh hai phiên bản để đánh giá hiệu quả</w:t>
+              <w:t>A comparative method of evaluating two versions to determine effectiveness</w:t>
             </w:r>
           </w:p>
         </w:tc>
@@ -3347,7 +3347,7 @@
                 <w:rFonts w:ascii="Calibri" w:hAnsi="Calibri"/>
                 <w:sz w:val="22"/>
               </w:rPr>
-              <w:t>Nhân cách hóa - Tính năng giống con người trong chatbot/AI</w:t>
+              <w:t>Human-like characteristics in chatbots/AI systems</w:t>
             </w:r>
           </w:p>
         </w:tc>
@@ -3406,7 +3406,7 @@
                 <w:rFonts w:ascii="Calibri" w:hAnsi="Calibri"/>
                 <w:sz w:val="22"/>
               </w:rPr>
-              <w:t>Lọc cộng tác - Kỹ thuật gợi ý dựa trên hành vi người dùng tương tự</w:t>
+              <w:t>A recommendation technique based on similar user behavior patterns</w:t>
             </w:r>
           </w:p>
         </w:tc>
@@ -3465,7 +3465,7 @@
                 <w:rFonts w:ascii="Calibri" w:hAnsi="Calibri"/>
                 <w:sz w:val="22"/>
               </w:rPr>
-              <w:t>Mô hình kinh doanh miễn phí cơ bản, trả phí cho tính năng nâng cao</w:t>
+              <w:t>A business model offering basic features free of charge with premium features available for payment</w:t>
             </w:r>
           </w:p>
         </w:tc>
@@ -3524,7 +3524,7 @@
                 <w:rFonts w:ascii="Calibri" w:hAnsi="Calibri"/>
                 <w:sz w:val="22"/>
               </w:rPr>
-              <w:t>Ứng dụng yếu tố trò chơi vào học tập để tăng động lực</w:t>
+              <w:t>Application of game elements to learning to enhance motivation</w:t>
             </w:r>
           </w:p>
         </w:tc>
@@ -3583,7 +3583,7 @@
                 <w:rFonts w:ascii="Calibri" w:hAnsi="Calibri"/>
                 <w:sz w:val="22"/>
               </w:rPr>
-              <w:t>Chấm điểm kết hợp AI và giám khảo con người</w:t>
+              <w:t>Combined AI and human evaluator scoring system</w:t>
             </w:r>
           </w:p>
         </w:tc>
@@ -3642,7 +3642,7 @@
                 <w:rFonts w:ascii="Calibri" w:hAnsi="Calibri"/>
                 <w:sz w:val="22"/>
               </w:rPr>
-              <w:t>Giai đoạn thử nghiệm với nhóm người dùng thực</w:t>
+              <w:t>Testing phase with real user groups</w:t>
             </w:r>
           </w:p>
         </w:tc>
@@ -3701,7 +3701,7 @@
                 <w:rFonts w:ascii="Calibri" w:hAnsi="Calibri"/>
                 <w:sz w:val="22"/>
               </w:rPr>
-              <w:t>Kỹ năng chủ động (Nói, Viết) - Kỹ năng tạo ra ngôn ngữ</w:t>
+              <w:t>Active skills (Speaking, Writing) that involve language production</w:t>
             </w:r>
           </w:p>
         </w:tc>
@@ -3760,7 +3760,7 @@
                 <w:rFonts w:ascii="Calibri" w:hAnsi="Calibri"/>
                 <w:sz w:val="22"/>
               </w:rPr>
-              <w:t>Kỹ năng tiếp nhận (Nghe, Đọc) - Kỹ năng tiếp thu ngôn ngữ</w:t>
+              <w:t>Passive skills (Listening, Reading) that involve language comprehension</w:t>
             </w:r>
           </w:p>
         </w:tc>
@@ -3819,7 +3819,7 @@
                 <w:rFonts w:ascii="Calibri" w:hAnsi="Calibri"/>
                 <w:sz w:val="22"/>
               </w:rPr>
-              <w:t>Dựa trên luật - Hệ thống hoạt động theo quy tắc được định sẵn</w:t>
+              <w:t>System operating according to predefined rules</w:t>
             </w:r>
           </w:p>
         </w:tc>
@@ -3878,7 +3878,7 @@
                 <w:rFonts w:ascii="Calibri" w:hAnsi="Calibri"/>
                 <w:sz w:val="22"/>
               </w:rPr>
-              <w:t>Khoảng cách kỹ năng - Chênh lệch trình độ giữa các kỹ năng</w:t>
+              <w:t>Proficiency discrepancy between different skills</w:t>
             </w:r>
           </w:p>
         </w:tc>
@@ -3937,7 +3937,7 @@
                 <w:rFonts w:ascii="Calibri" w:hAnsi="Calibri"/>
                 <w:sz w:val="22"/>
               </w:rPr>
-              <w:t>Cửa sổ trượt - Phương pháp tính trung bình các bài gần nhất</w:t>
+              <w:t>Method of calculating averages from recent exercises</w:t>
             </w:r>
           </w:p>
         </w:tc>
@@ -3996,7 +3996,7 @@
                 <w:rFonts w:ascii="Calibri" w:hAnsi="Calibri"/>
                 <w:sz w:val="22"/>
               </w:rPr>
-              <w:t>Biểu đồ radar/mạng nhện - Trực quan hóa năng lực đa chiều</w:t>
+              <w:t>Multi-dimensional competency visualization tool</w:t>
             </w:r>
           </w:p>
         </w:tc>
@@ -4055,7 +4055,7 @@
                 <w:rFonts w:ascii="Calibri" w:hAnsi="Calibri"/>
                 <w:sz w:val="22"/>
               </w:rPr>
-              <w:t>Chuyển đổi giọng nói thành văn bản</w:t>
+              <w:t>Voice-to-text conversion technology</w:t>
             </w:r>
           </w:p>
         </w:tc>
@@ -5049,7 +5049,7 @@
           <w:rFonts w:ascii="Calibri" w:hAnsi="Calibri"/>
           <w:sz w:val="22"/>
         </w:rPr>
-        <w:t>Trong kỷ nguyên hội nhập toàn cầu, năng lực ngoại ngữ đóng vai trò then chốt đối với sự thành công trong học tập và thăng tiến nghề nghiệp. Kỳ thi VSTEP (Vietnamese Standardized Test of English Proficiency) được Bộ Giáo dục và Đào tạo công nhận theo Quyết định số 729/QĐ-BGDĐT ngày 11/03/2015, là công cụ đánh giá năng lực ngoại ngữ theo Khung năng lực ngoại ngữ 6 bậc dùng cho Việt Nam (tương thích CEFR), với các cấp độ từ A1 đến C1.</w:t>
+        <w:t>In the era of global integration, foreign language proficiency plays a crucial role in academic success and career advancement. The VSTEP (Vietnamese Standardized Test of English Proficiency), recognized by the Ministry of Education and Training under Decision No. 729/QĐ-BGDĐT dated March 11, 2015, serves as an instrument for assessing foreign language competency according to the 6-level Vietnamese Language Proficiency Framework (aligned with CEFR), with proficiency levels ranging from A1 to C1.</w:t>
       </w:r>
     </w:p>
     <w:p>
@@ -5062,7 +5062,7 @@
           <w:b/>
           <w:sz w:val="22"/>
         </w:rPr>
-        <w:t>Quy mô và tầm quan trọng:</w:t>
+        <w:t>Scale and Significance:</w:t>
       </w:r>
     </w:p>
     <w:p>
@@ -5078,7 +5078,7 @@
           <w:rFonts w:ascii="Calibri" w:hAnsi="Calibri"/>
           <w:sz w:val="22"/>
         </w:rPr>
-        <w:t>Theo Thông tư 01/2014/TT-BGDĐT, chứng chỉ ngoại ngữ (bao gồm VSTEP) là điều kiện đầu ra bắt buộc cho sinh viên đại học.</w:t>
+        <w:t>According to Circular 01/2014/TT-BGDĐT, foreign language certificates (including VSTEP) are mandatory graduation requirements for university students.</w:t>
       </w:r>
     </w:p>
     <w:p>
@@ -5094,7 +5094,7 @@
           <w:rFonts w:ascii="Calibri" w:hAnsi="Calibri"/>
           <w:sz w:val="22"/>
         </w:rPr>
-        <w:t>Hiện có 38 đơn vị được Bộ GD&amp;ĐT cấp phép tổ chức thi VSTEP trên toàn quốc (dữ liệu cập nhật tháng 03/2025 từ Cục Quản lý chất lượng)</w:t>
+        <w:t>Currently, 38 authorized testing centers are licensed by the Ministry of Education and Training to administer VSTEP examinations nationwide (data updated March 2025 from the Quality Management Department)</w:t>
       </w:r>
       <w:r>
         <w:rPr>
@@ -5131,7 +5131,7 @@
           <w:rFonts w:ascii="Calibri" w:hAnsi="Calibri"/>
           <w:sz w:val="22"/>
         </w:rPr>
-        <w:t>VSTEP được sử dụng rộng rãi cho:</w:t>
+        <w:t>VSTEP is widely used for:</w:t>
       </w:r>
     </w:p>
     <w:p>
@@ -5141,7 +5141,7 @@
           <w:rFonts w:ascii="Calibri" w:hAnsi="Calibri"/>
           <w:sz w:val="22"/>
         </w:rPr>
-        <w:t>- Xét tốt nghiệp đại học/cao đẳng (yêu cầu phổ biến: B1-B2)</w:t>
+        <w:t>- University/college graduation eligibility assessment (common requirement: B1-B2)</w:t>
       </w:r>
     </w:p>
     <w:p>
@@ -5151,7 +5151,7 @@
           <w:rFonts w:ascii="Calibri" w:hAnsi="Calibri"/>
           <w:sz w:val="22"/>
         </w:rPr>
-        <w:t>- Cấp chứng chỉ cho giáo viên tiếng Anh (yêu cầu: B2-C1)</w:t>
+        <w:t>- Certification for English language teachers (requirement: B2-C1)</w:t>
       </w:r>
     </w:p>
     <w:p>
@@ -5161,7 +5161,7 @@
           <w:rFonts w:ascii="Calibri" w:hAnsi="Calibri"/>
           <w:sz w:val="22"/>
         </w:rPr>
-        <w:t>- Tuyển dụng viên chức và thăng tiến nghề nghiệp trong khu vực công</w:t>
+        <w:t>- Public sector recruitment and career advancement</w:t>
       </w:r>
     </w:p>
     <w:p>
@@ -5174,7 +5174,7 @@
           <w:b/>
           <w:sz w:val="22"/>
         </w:rPr>
-        <w:t>Thách thức hiện tại:</w:t>
+        <w:t>Current Challenges:</w:t>
       </w:r>
     </w:p>
     <w:p>
@@ -5184,7 +5184,7 @@
           <w:rFonts w:ascii="Calibri" w:hAnsi="Calibri"/>
           <w:sz w:val="22"/>
         </w:rPr>
-        <w:t>Dựa trên phân tích các nghiên cứu về học ngoại ngữ và đặc điểm thị trường ôn luyện VSTEP, nhóm nhận diện các thách thức chính:</w:t>
+        <w:t>Based on analysis of foreign language learning research and VSTEP preparation market characteristics, the team has identified the following key challenges:</w:t>
       </w:r>
     </w:p>
     <w:tbl>
@@ -5230,7 +5230,7 @@
                 <w:b/>
                 <w:sz w:val="22"/>
               </w:rPr>
-              <w:t>Thách thức</w:t>
+              <w:t>Challenge</w:t>
             </w:r>
           </w:p>
         </w:tc>
@@ -5262,7 +5262,7 @@
                 <w:b/>
                 <w:sz w:val="22"/>
               </w:rPr>
-              <w:t>Mô tả</w:t>
+              <w:t>Description</w:t>
             </w:r>
           </w:p>
         </w:tc>
@@ -5294,34 +5294,34 @@
                 <w:rFonts w:ascii="Calibri" w:hAnsi="Calibri"/>
                 <w:sz w:val="22"/>
               </w:rPr>
-              <w:t>Chênh lệch kỹ năng (Skill Gap)</w:t>
-            </w:r>
-          </w:p>
-        </w:tc>
-        <w:tc>
-          <w:tcPr>
-            <w:tcW w:type="dxa" w:w="4525"/>
-            <w:tcMar>
-              <w:top w:w="40" w:type="dxa"/>
-              <w:bottom w:w="40" w:type="dxa"/>
-              <w:left w:w="80" w:type="dxa"/>
-              <w:right w:w="80" w:type="dxa"/>
-            </w:tcMar>
-          </w:tcPr>
-          <w:p>
-            <w:pPr/>
-            <w:r>
-              <w:rPr>
-                <w:rFonts w:ascii="Calibri" w:hAnsi="Calibri"/>
-                <w:sz w:val="22"/>
-              </w:rPr>
-            </w:r>
-            <w:r>
-              <w:rPr>
-                <w:rFonts w:ascii="Calibri" w:hAnsi="Calibri"/>
-                <w:sz w:val="22"/>
-              </w:rPr>
-              <w:t>Trình độ không đồng đều giữa 4 kỹ năng. Người học có thể đạt B2 ở Đọc nhưng chỉ A2 ở Nói - đây là hiện tượng phổ biến trong học ngoại ngữ (receptive vs productive skills)</w:t>
+              <w:t>Skill Gap</w:t>
+            </w:r>
+          </w:p>
+        </w:tc>
+        <w:tc>
+          <w:tcPr>
+            <w:tcW w:type="dxa" w:w="4525"/>
+            <w:tcMar>
+              <w:top w:w="40" w:type="dxa"/>
+              <w:bottom w:w="40" w:type="dxa"/>
+              <w:left w:w="80" w:type="dxa"/>
+              <w:right w:w="80" w:type="dxa"/>
+            </w:tcMar>
+          </w:tcPr>
+          <w:p>
+            <w:pPr/>
+            <w:r>
+              <w:rPr>
+                <w:rFonts w:ascii="Calibri" w:hAnsi="Calibri"/>
+                <w:sz w:val="22"/>
+              </w:rPr>
+            </w:r>
+            <w:r>
+              <w:rPr>
+                <w:rFonts w:ascii="Calibri" w:hAnsi="Calibri"/>
+                <w:sz w:val="22"/>
+              </w:rPr>
+              <w:t>Uneven proficiency across the four skills. Learners may achieve B2 in Reading but only A2 in Speaking - a common phenomenon in foreign language learning (receptive vs. productive skills)</w:t>
             </w:r>
           </w:p>
         </w:tc>
@@ -5353,34 +5353,34 @@
                 <w:rFonts w:ascii="Calibri" w:hAnsi="Calibri"/>
                 <w:sz w:val="22"/>
               </w:rPr>
-              <w:t>Tài liệu tĩnh (Static Materials)</w:t>
-            </w:r>
-          </w:p>
-        </w:tc>
-        <w:tc>
-          <w:tcPr>
-            <w:tcW w:type="dxa" w:w="4525"/>
-            <w:tcMar>
-              <w:top w:w="40" w:type="dxa"/>
-              <w:bottom w:w="40" w:type="dxa"/>
-              <w:left w:w="80" w:type="dxa"/>
-              <w:right w:w="80" w:type="dxa"/>
-            </w:tcMar>
-          </w:tcPr>
-          <w:p>
-            <w:pPr/>
-            <w:r>
-              <w:rPr>
-                <w:rFonts w:ascii="Calibri" w:hAnsi="Calibri"/>
-                <w:sz w:val="22"/>
-              </w:rPr>
-            </w:r>
-            <w:r>
-              <w:rPr>
-                <w:rFonts w:ascii="Calibri" w:hAnsi="Calibri"/>
-                <w:sz w:val="22"/>
-              </w:rPr>
-              <w:t>Phương pháp truyền thống dựa vào tài liệu cố định, không điều chỉnh theo trình độ thực tế</w:t>
+              <w:t>Static Materials</w:t>
+            </w:r>
+          </w:p>
+        </w:tc>
+        <w:tc>
+          <w:tcPr>
+            <w:tcW w:type="dxa" w:w="4525"/>
+            <w:tcMar>
+              <w:top w:w="40" w:type="dxa"/>
+              <w:bottom w:w="40" w:type="dxa"/>
+              <w:left w:w="80" w:type="dxa"/>
+              <w:right w:w="80" w:type="dxa"/>
+            </w:tcMar>
+          </w:tcPr>
+          <w:p>
+            <w:pPr/>
+            <w:r>
+              <w:rPr>
+                <w:rFonts w:ascii="Calibri" w:hAnsi="Calibri"/>
+                <w:sz w:val="22"/>
+              </w:rPr>
+            </w:r>
+            <w:r>
+              <w:rPr>
+                <w:rFonts w:ascii="Calibri" w:hAnsi="Calibri"/>
+                <w:sz w:val="22"/>
+              </w:rPr>
+              <w:t>Traditional methods relying on fixed content that does not adapt to actual proficiency levels</w:t>
             </w:r>
           </w:p>
         </w:tc>
@@ -5412,34 +5412,34 @@
                 <w:rFonts w:ascii="Calibri" w:hAnsi="Calibri"/>
                 <w:sz w:val="22"/>
               </w:rPr>
-              <w:t>Thiếu cá nhân hóa</w:t>
-            </w:r>
-          </w:p>
-        </w:tc>
-        <w:tc>
-          <w:tcPr>
-            <w:tcW w:type="dxa" w:w="4525"/>
-            <w:tcMar>
-              <w:top w:w="40" w:type="dxa"/>
-              <w:bottom w:w="40" w:type="dxa"/>
-              <w:left w:w="80" w:type="dxa"/>
-              <w:right w:w="80" w:type="dxa"/>
-            </w:tcMar>
-          </w:tcPr>
-          <w:p>
-            <w:pPr/>
-            <w:r>
-              <w:rPr>
-                <w:rFonts w:ascii="Calibri" w:hAnsi="Calibri"/>
-                <w:sz w:val="22"/>
-              </w:rPr>
-            </w:r>
-            <w:r>
-              <w:rPr>
-                <w:rFonts w:ascii="Calibri" w:hAnsi="Calibri"/>
-                <w:sz w:val="22"/>
-              </w:rPr>
-              <w:t>Lớp học "cào bằng" không thích ứng được với nhu cầu cá nhân</w:t>
+              <w:t>Lack of Personalization</w:t>
+            </w:r>
+          </w:p>
+        </w:tc>
+        <w:tc>
+          <w:tcPr>
+            <w:tcW w:type="dxa" w:w="4525"/>
+            <w:tcMar>
+              <w:top w:w="40" w:type="dxa"/>
+              <w:bottom w:w="40" w:type="dxa"/>
+              <w:left w:w="80" w:type="dxa"/>
+              <w:right w:w="80" w:type="dxa"/>
+            </w:tcMar>
+          </w:tcPr>
+          <w:p>
+            <w:pPr/>
+            <w:r>
+              <w:rPr>
+                <w:rFonts w:ascii="Calibri" w:hAnsi="Calibri"/>
+                <w:sz w:val="22"/>
+              </w:rPr>
+            </w:r>
+            <w:r>
+              <w:rPr>
+                <w:rFonts w:ascii="Calibri" w:hAnsi="Calibri"/>
+                <w:sz w:val="22"/>
+              </w:rPr>
+              <w:t>Uniform classroom approaches that cannot accommodate individual needs</w:t>
             </w:r>
           </w:p>
         </w:tc>
@@ -5471,34 +5471,34 @@
                 <w:rFonts w:ascii="Calibri" w:hAnsi="Calibri"/>
                 <w:sz w:val="22"/>
               </w:rPr>
-              <w:t>Thiếu phản hồi tức thì</w:t>
-            </w:r>
-          </w:p>
-        </w:tc>
-        <w:tc>
-          <w:tcPr>
-            <w:tcW w:type="dxa" w:w="4525"/>
-            <w:tcMar>
-              <w:top w:w="40" w:type="dxa"/>
-              <w:bottom w:w="40" w:type="dxa"/>
-              <w:left w:w="80" w:type="dxa"/>
-              <w:right w:w="80" w:type="dxa"/>
-            </w:tcMar>
-          </w:tcPr>
-          <w:p>
-            <w:pPr/>
-            <w:r>
-              <w:rPr>
-                <w:rFonts w:ascii="Calibri" w:hAnsi="Calibri"/>
-                <w:sz w:val="22"/>
-              </w:rPr>
-            </w:r>
-            <w:r>
-              <w:rPr>
-                <w:rFonts w:ascii="Calibri" w:hAnsi="Calibri"/>
-                <w:sz w:val="22"/>
-              </w:rPr>
-              <w:t>Kỹ năng Viết và Nói không được đánh giá ngay, dẫn đến lặp lại sai lầm</w:t>
+              <w:t>Lack of Immediate Feedback</w:t>
+            </w:r>
+          </w:p>
+        </w:tc>
+        <w:tc>
+          <w:tcPr>
+            <w:tcW w:type="dxa" w:w="4525"/>
+            <w:tcMar>
+              <w:top w:w="40" w:type="dxa"/>
+              <w:bottom w:w="40" w:type="dxa"/>
+              <w:left w:w="80" w:type="dxa"/>
+              <w:right w:w="80" w:type="dxa"/>
+            </w:tcMar>
+          </w:tcPr>
+          <w:p>
+            <w:pPr/>
+            <w:r>
+              <w:rPr>
+                <w:rFonts w:ascii="Calibri" w:hAnsi="Calibri"/>
+                <w:sz w:val="22"/>
+              </w:rPr>
+            </w:r>
+            <w:r>
+              <w:rPr>
+                <w:rFonts w:ascii="Calibri" w:hAnsi="Calibri"/>
+                <w:sz w:val="22"/>
+              </w:rPr>
+              <w:t>Writing and Speaking skills are not evaluated promptly, leading to repeated mistakes</w:t>
             </w:r>
           </w:p>
         </w:tc>
@@ -5512,7 +5512,7 @@
           <w:i/>
           <w:sz w:val="22"/>
         </w:rPr>
-        <w:t>Lưu ý: Các thách thức trên sẽ được validate trong giai đoạn Requirements Elicitation.</w:t>
+        <w:t>Note: The challenges identified above will be validated during the Requirements Elicitation phase.</w:t>
       </w:r>
     </w:p>
     <w:p>
@@ -5525,7 +5525,7 @@
           <w:b/>
           <w:sz w:val="22"/>
         </w:rPr>
-        <w:t>Giải pháp đề xuất:</w:t>
+        <w:t>Proposed Solution:</w:t>
       </w:r>
     </w:p>
     <w:p>
@@ -5535,7 +5535,7 @@
           <w:rFonts w:ascii="Calibri" w:hAnsi="Calibri"/>
           <w:sz w:val="22"/>
         </w:rPr>
-        <w:t>Dự án "Hệ thống ôn luyện VSTEP thích ứng" được hình thành nhằm:</w:t>
+        <w:t>The "Adaptive VSTEP Preparation System" project has been developed with the following objectives:</w:t>
       </w:r>
     </w:p>
     <w:p>
@@ -5551,7 +5551,7 @@
           <w:rFonts w:ascii="Calibri" w:hAnsi="Calibri"/>
           <w:sz w:val="22"/>
         </w:rPr>
-        <w:t>Chuyển đổi từ mô hình học tập "mức độ cố định" sang "định hướng theo cấp độ"</w:t>
+        <w:t>Transitioning from "fixed-level" to "level-oriented" learning models</w:t>
       </w:r>
     </w:p>
     <w:p>
@@ -5567,7 +5567,7 @@
           <w:rFonts w:ascii="Calibri" w:hAnsi="Calibri"/>
           <w:sz w:val="22"/>
         </w:rPr>
-        <w:t>Tích hợp kiến trúc mô-đun kép: Luyện tập chuyên sâu và Thi thử giả lập</w:t>
+        <w:t>Integrating a dual-module architecture: Intensive Practice and Mock Testing</w:t>
       </w:r>
     </w:p>
     <w:p>
@@ -5583,7 +5583,7 @@
           <w:rFonts w:ascii="Calibri" w:hAnsi="Calibri"/>
           <w:sz w:val="22"/>
         </w:rPr>
-        <w:t>Áp dụng Adaptive Scaffolding (Hỗ trợ linh hoạt) để cá nhân hóa lộ trình học</w:t>
+        <w:t>Implementing Adaptive Scaffolding to personalize learning pathways</w:t>
       </w:r>
     </w:p>
     <w:p>
@@ -5605,7 +5605,7 @@
           <w:rFonts w:ascii="Calibri" w:hAnsi="Calibri"/>
           <w:sz w:val="22"/>
         </w:rPr>
-        <w:t>Nhóm phân tích các giải pháp hiện có theo 5 tiêu chí đánh giá:</w:t>
+        <w:t>The team analyzed existing solutions according to five evaluation criteria:</w:t>
       </w:r>
     </w:p>
     <w:p>
@@ -5619,14 +5619,14 @@
           <w:b/>
           <w:sz w:val="22"/>
         </w:rPr>
-        <w:t>Cá nhân hóa:</w:t>
-      </w:r>
-      <w:r>
-        <w:rPr>
-          <w:rFonts w:ascii="Calibri" w:hAnsi="Calibri"/>
-          <w:sz w:val="22"/>
-        </w:rPr>
-        <w:t xml:space="preserve"> Khả năng điều chỉnh nội dung theo trình độ người học</w:t>
+        <w:t>Personalization:</w:t>
+      </w:r>
+      <w:r>
+        <w:rPr>
+          <w:rFonts w:ascii="Calibri" w:hAnsi="Calibri"/>
+          <w:sz w:val="22"/>
+        </w:rPr>
+        <w:t xml:space="preserve"> Ability to adjust content according to learner proficiency</w:t>
       </w:r>
     </w:p>
     <w:p>
@@ -5640,14 +5640,14 @@
           <w:b/>
           <w:sz w:val="22"/>
         </w:rPr>
-        <w:t>Đánh giá 4 kỹ năng:</w:t>
-      </w:r>
-      <w:r>
-        <w:rPr>
-          <w:rFonts w:ascii="Calibri" w:hAnsi="Calibri"/>
-          <w:sz w:val="22"/>
-        </w:rPr>
-        <w:t xml:space="preserve"> Hỗ trợ đầy đủ Nghe, Nói, Đọc, Viết</w:t>
+        <w:t>Four-Skill Assessment:</w:t>
+      </w:r>
+      <w:r>
+        <w:rPr>
+          <w:rFonts w:ascii="Calibri" w:hAnsi="Calibri"/>
+          <w:sz w:val="22"/>
+        </w:rPr>
+        <w:t xml:space="preserve"> Comprehensive support for Listening, Speaking, Reading, and Writing</w:t>
       </w:r>
     </w:p>
     <w:p>
@@ -5661,14 +5661,14 @@
           <w:b/>
           <w:sz w:val="22"/>
         </w:rPr>
-        <w:t>Phản hồi tức thì:</w:t>
-      </w:r>
-      <w:r>
-        <w:rPr>
-          <w:rFonts w:ascii="Calibri" w:hAnsi="Calibri"/>
-          <w:sz w:val="22"/>
-        </w:rPr>
-        <w:t xml:space="preserve"> Thời gian chờ kết quả đánh giá</w:t>
+        <w:t>Immediate Feedback:</w:t>
+      </w:r>
+      <w:r>
+        <w:rPr>
+          <w:rFonts w:ascii="Calibri" w:hAnsi="Calibri"/>
+          <w:sz w:val="22"/>
+        </w:rPr>
+        <w:t xml:space="preserve"> Waiting time for assessment results</w:t>
       </w:r>
     </w:p>
     <w:p>
@@ -5682,14 +5682,14 @@
           <w:b/>
           <w:sz w:val="22"/>
         </w:rPr>
-        <w:t>Theo dõi tiến độ:</w:t>
-      </w:r>
-      <w:r>
-        <w:rPr>
-          <w:rFonts w:ascii="Calibri" w:hAnsi="Calibri"/>
-          <w:sz w:val="22"/>
-        </w:rPr>
-        <w:t xml:space="preserve"> Công cụ visualization và analytics</w:t>
+        <w:t>Progress Tracking:</w:t>
+      </w:r>
+      <w:r>
+        <w:rPr>
+          <w:rFonts w:ascii="Calibri" w:hAnsi="Calibri"/>
+          <w:sz w:val="22"/>
+        </w:rPr>
+        <w:t xml:space="preserve"> Visualization and analytics tools</w:t>
       </w:r>
     </w:p>
     <w:p>
@@ -5703,14 +5703,14 @@
           <w:b/>
           <w:sz w:val="22"/>
         </w:rPr>
-        <w:t>Phù hợp VSTEP:</w:t>
-      </w:r>
-      <w:r>
-        <w:rPr>
-          <w:rFonts w:ascii="Calibri" w:hAnsi="Calibri"/>
-          <w:sz w:val="22"/>
-        </w:rPr>
-        <w:t xml:space="preserve"> Bám sát format và rubric chính thức</w:t>
+        <w:t>VSTEP Alignment:</w:t>
+      </w:r>
+      <w:r>
+        <w:rPr>
+          <w:rFonts w:ascii="Calibri" w:hAnsi="Calibri"/>
+          <w:sz w:val="22"/>
+        </w:rPr>
+        <w:t xml:space="preserve"> Adherence to official format and rubric</w:t>
       </w:r>
     </w:p>
     <w:p>
@@ -5732,7 +5732,7 @@
           <w:rFonts w:ascii="Calibri" w:hAnsi="Calibri"/>
           <w:sz w:val="22"/>
         </w:rPr>
-        <w:t>Các trung tâm luyện thi trực tiếp (offline) và giáo trình ôn luyện truyền thống với chương trình "một khuôn mẫu cho tất cả" (one-size-fits-all).</w:t>
+        <w:t>Traditional offline preparation centers and textbooks with "one-size-fits-all" programs.</w:t>
       </w:r>
     </w:p>
     <w:tbl>
@@ -5778,7 +5778,7 @@
                 <w:b/>
                 <w:sz w:val="22"/>
               </w:rPr>
-              <w:t>Ưu điểm</w:t>
+              <w:t>Advantages</w:t>
             </w:r>
           </w:p>
         </w:tc>
@@ -5810,7 +5810,7 @@
                 <w:b/>
                 <w:sz w:val="22"/>
               </w:rPr>
-              <w:t>Nhược điểm</w:t>
+              <w:t>Disadvantages</w:t>
             </w:r>
           </w:p>
         </w:tc>
@@ -5842,34 +5842,34 @@
                 <w:rFonts w:ascii="Calibri" w:hAnsi="Calibri"/>
                 <w:sz w:val="22"/>
               </w:rPr>
-              <w:t>Độ tin cậy cao - nội dung bám sát cấu trúc đề thi chính thức</w:t>
-            </w:r>
-          </w:p>
-        </w:tc>
-        <w:tc>
-          <w:tcPr>
-            <w:tcW w:type="dxa" w:w="4525"/>
-            <w:tcMar>
-              <w:top w:w="40" w:type="dxa"/>
-              <w:bottom w:w="40" w:type="dxa"/>
-              <w:left w:w="80" w:type="dxa"/>
-              <w:right w:w="80" w:type="dxa"/>
-            </w:tcMar>
-          </w:tcPr>
-          <w:p>
-            <w:pPr/>
-            <w:r>
-              <w:rPr>
-                <w:rFonts w:ascii="Calibri" w:hAnsi="Calibri"/>
-                <w:sz w:val="22"/>
-              </w:rPr>
-            </w:r>
-            <w:r>
-              <w:rPr>
-                <w:rFonts w:ascii="Calibri" w:hAnsi="Calibri"/>
-                <w:sz w:val="22"/>
-              </w:rPr>
-              <w:t>Thiếu tính cá nhân hóa - không tính đến sự chênh lệch trình độ</w:t>
+              <w:t>High reliability - content aligned with official test structure</w:t>
+            </w:r>
+          </w:p>
+        </w:tc>
+        <w:tc>
+          <w:tcPr>
+            <w:tcW w:type="dxa" w:w="4525"/>
+            <w:tcMar>
+              <w:top w:w="40" w:type="dxa"/>
+              <w:bottom w:w="40" w:type="dxa"/>
+              <w:left w:w="80" w:type="dxa"/>
+              <w:right w:w="80" w:type="dxa"/>
+            </w:tcMar>
+          </w:tcPr>
+          <w:p>
+            <w:pPr/>
+            <w:r>
+              <w:rPr>
+                <w:rFonts w:ascii="Calibri" w:hAnsi="Calibri"/>
+                <w:sz w:val="22"/>
+              </w:rPr>
+            </w:r>
+            <w:r>
+              <w:rPr>
+                <w:rFonts w:ascii="Calibri" w:hAnsi="Calibri"/>
+                <w:sz w:val="22"/>
+              </w:rPr>
+              <w:t>Lack of personalization - does not account for proficiency discrepancies</w:t>
             </w:r>
           </w:p>
         </w:tc>
@@ -5901,34 +5901,34 @@
                 <w:rFonts w:ascii="Calibri" w:hAnsi="Calibri"/>
                 <w:sz w:val="22"/>
               </w:rPr>
-              <w:t>Tương tác trực tiếp - được giải đáp thắc mắc ngay</w:t>
-            </w:r>
-          </w:p>
-        </w:tc>
-        <w:tc>
-          <w:tcPr>
-            <w:tcW w:type="dxa" w:w="4525"/>
-            <w:tcMar>
-              <w:top w:w="40" w:type="dxa"/>
-              <w:bottom w:w="40" w:type="dxa"/>
-              <w:left w:w="80" w:type="dxa"/>
-              <w:right w:w="80" w:type="dxa"/>
-            </w:tcMar>
-          </w:tcPr>
-          <w:p>
-            <w:pPr/>
-            <w:r>
-              <w:rPr>
-                <w:rFonts w:ascii="Calibri" w:hAnsi="Calibri"/>
-                <w:sz w:val="22"/>
-              </w:rPr>
-            </w:r>
-            <w:r>
-              <w:rPr>
-                <w:rFonts w:ascii="Calibri" w:hAnsi="Calibri"/>
-                <w:sz w:val="22"/>
-              </w:rPr>
-              <w:t>Khó theo dõi tiến độ phát triển các kỹ năng cụ thể</w:t>
+              <w:t>Direct interaction - immediate query resolution</w:t>
+            </w:r>
+          </w:p>
+        </w:tc>
+        <w:tc>
+          <w:tcPr>
+            <w:tcW w:type="dxa" w:w="4525"/>
+            <w:tcMar>
+              <w:top w:w="40" w:type="dxa"/>
+              <w:bottom w:w="40" w:type="dxa"/>
+              <w:left w:w="80" w:type="dxa"/>
+              <w:right w:w="80" w:type="dxa"/>
+            </w:tcMar>
+          </w:tcPr>
+          <w:p>
+            <w:pPr/>
+            <w:r>
+              <w:rPr>
+                <w:rFonts w:ascii="Calibri" w:hAnsi="Calibri"/>
+                <w:sz w:val="22"/>
+              </w:rPr>
+            </w:r>
+            <w:r>
+              <w:rPr>
+                <w:rFonts w:ascii="Calibri" w:hAnsi="Calibri"/>
+                <w:sz w:val="22"/>
+              </w:rPr>
+              <w:t>Difficulty tracking development of specific skills</w:t>
             </w:r>
           </w:p>
         </w:tc>
@@ -5980,7 +5980,7 @@
                 <w:rFonts w:ascii="Calibri" w:hAnsi="Calibri"/>
                 <w:sz w:val="22"/>
               </w:rPr>
-              <w:t>Thời gian không linh hoạt - rào cản với người đi làm</w:t>
+              <w:t>Inflexible time schedules - barrier for working professionals</w:t>
             </w:r>
           </w:p>
         </w:tc>
@@ -6005,7 +6005,7 @@
           <w:rFonts w:ascii="Calibri" w:hAnsi="Calibri"/>
           <w:sz w:val="22"/>
         </w:rPr>
-        <w:t>Ví dụ: Duolingo (duolingo.com), ELSA Speak (elsaspeak.com)</w:t>
+        <w:t>Examples: Duolingo (duolingo.com), ELSA Speak (elsaspeak.com)</w:t>
       </w:r>
     </w:p>
     <w:tbl>
@@ -6051,7 +6051,7 @@
                 <w:b/>
                 <w:sz w:val="22"/>
               </w:rPr>
-              <w:t>Ưu điểm</w:t>
+              <w:t>Advantages</w:t>
             </w:r>
           </w:p>
         </w:tc>
@@ -6083,7 +6083,7 @@
                 <w:b/>
                 <w:sz w:val="22"/>
               </w:rPr>
-              <w:t>Nhược điểm</w:t>
+              <w:t>Disadvantages</w:t>
             </w:r>
           </w:p>
         </w:tc>
@@ -6115,34 +6115,34 @@
                 <w:rFonts w:ascii="Calibri" w:hAnsi="Calibri"/>
                 <w:sz w:val="22"/>
               </w:rPr>
-              <w:t>Tính tương tác cao với gamification</w:t>
-            </w:r>
-          </w:p>
-        </w:tc>
-        <w:tc>
-          <w:tcPr>
-            <w:tcW w:type="dxa" w:w="4525"/>
-            <w:tcMar>
-              <w:top w:w="40" w:type="dxa"/>
-              <w:bottom w:w="40" w:type="dxa"/>
-              <w:left w:w="80" w:type="dxa"/>
-              <w:right w:w="80" w:type="dxa"/>
-            </w:tcMar>
-          </w:tcPr>
-          <w:p>
-            <w:pPr/>
-            <w:r>
-              <w:rPr>
-                <w:rFonts w:ascii="Calibri" w:hAnsi="Calibri"/>
-                <w:sz w:val="22"/>
-              </w:rPr>
-            </w:r>
-            <w:r>
-              <w:rPr>
-                <w:rFonts w:ascii="Calibri" w:hAnsi="Calibri"/>
-                <w:sz w:val="22"/>
-              </w:rPr>
-              <w:t>Nội dung chung chung - không thiết kế cho VSTEP</w:t>
+              <w:t>High interactivity with gamification</w:t>
+            </w:r>
+          </w:p>
+        </w:tc>
+        <w:tc>
+          <w:tcPr>
+            <w:tcW w:type="dxa" w:w="4525"/>
+            <w:tcMar>
+              <w:top w:w="40" w:type="dxa"/>
+              <w:bottom w:w="40" w:type="dxa"/>
+              <w:left w:w="80" w:type="dxa"/>
+              <w:right w:w="80" w:type="dxa"/>
+            </w:tcMar>
+          </w:tcPr>
+          <w:p>
+            <w:pPr/>
+            <w:r>
+              <w:rPr>
+                <w:rFonts w:ascii="Calibri" w:hAnsi="Calibri"/>
+                <w:sz w:val="22"/>
+              </w:rPr>
+            </w:r>
+            <w:r>
+              <w:rPr>
+                <w:rFonts w:ascii="Calibri" w:hAnsi="Calibri"/>
+                <w:sz w:val="22"/>
+              </w:rPr>
+              <w:t>Generic content - not designed for VSTEP</w:t>
             </w:r>
           </w:p>
         </w:tc>
@@ -6174,34 +6174,34 @@
                 <w:rFonts w:ascii="Calibri" w:hAnsi="Calibri"/>
                 <w:sz w:val="22"/>
               </w:rPr>
-              <w:t>Dễ tiếp cận - hoàn toàn trên mobile, chi phí thấp</w:t>
-            </w:r>
-          </w:p>
-        </w:tc>
-        <w:tc>
-          <w:tcPr>
-            <w:tcW w:type="dxa" w:w="4525"/>
-            <w:tcMar>
-              <w:top w:w="40" w:type="dxa"/>
-              <w:bottom w:w="40" w:type="dxa"/>
-              <w:left w:w="80" w:type="dxa"/>
-              <w:right w:w="80" w:type="dxa"/>
-            </w:tcMar>
-          </w:tcPr>
-          <w:p>
-            <w:pPr/>
-            <w:r>
-              <w:rPr>
-                <w:rFonts w:ascii="Calibri" w:hAnsi="Calibri"/>
-                <w:sz w:val="22"/>
-              </w:rPr>
-            </w:r>
-            <w:r>
-              <w:rPr>
-                <w:rFonts w:ascii="Calibri" w:hAnsi="Calibri"/>
-                <w:sz w:val="22"/>
-              </w:rPr>
-              <w:t>Mất cân bằng kỹ năng (ELSA chỉ Nói, Duolingo thiếu Viết/Đọc học thuật B2-C1)</w:t>
+              <w:t>Accessible - fully mobile-based, low cost</w:t>
+            </w:r>
+          </w:p>
+        </w:tc>
+        <w:tc>
+          <w:tcPr>
+            <w:tcW w:type="dxa" w:w="4525"/>
+            <w:tcMar>
+              <w:top w:w="40" w:type="dxa"/>
+              <w:bottom w:w="40" w:type="dxa"/>
+              <w:left w:w="80" w:type="dxa"/>
+              <w:right w:w="80" w:type="dxa"/>
+            </w:tcMar>
+          </w:tcPr>
+          <w:p>
+            <w:pPr/>
+            <w:r>
+              <w:rPr>
+                <w:rFonts w:ascii="Calibri" w:hAnsi="Calibri"/>
+                <w:sz w:val="22"/>
+              </w:rPr>
+            </w:r>
+            <w:r>
+              <w:rPr>
+                <w:rFonts w:ascii="Calibri" w:hAnsi="Calibri"/>
+                <w:sz w:val="22"/>
+              </w:rPr>
+              <w:t>Skill imbalance (ELSA: Speaking only, Duolingo: lacks Writing/Academic Reading B2-C1)</w:t>
             </w:r>
           </w:p>
         </w:tc>
@@ -6226,7 +6226,7 @@
           <w:rFonts w:ascii="Calibri" w:hAnsi="Calibri"/>
           <w:sz w:val="22"/>
         </w:rPr>
-        <w:t>Ví dụ: luyenthivstep.vn, vstepmaster.edu.vn, tienganh123.com</w:t>
+        <w:t>Examples: luyenthivstep.vn, vstepmaster.edu.vn, tienganh123.com</w:t>
       </w:r>
     </w:p>
     <w:tbl>
@@ -6272,7 +6272,7 @@
                 <w:b/>
                 <w:sz w:val="22"/>
               </w:rPr>
-              <w:t>Ưu điểm</w:t>
+              <w:t>Advantages</w:t>
             </w:r>
           </w:p>
         </w:tc>
@@ -6304,7 +6304,7 @@
                 <w:b/>
                 <w:sz w:val="22"/>
               </w:rPr>
-              <w:t>Nhược điểm</w:t>
+              <w:t>Disadvantages</w:t>
             </w:r>
           </w:p>
         </w:tc>
@@ -6336,34 +6336,34 @@
                 <w:rFonts w:ascii="Calibri" w:hAnsi="Calibri"/>
                 <w:sz w:val="22"/>
               </w:rPr>
-              <w:t>Làm quen với kỳ thi - giao diện thi máy tính</w:t>
-            </w:r>
-          </w:p>
-        </w:tc>
-        <w:tc>
-          <w:tcPr>
-            <w:tcW w:type="dxa" w:w="4525"/>
-            <w:tcMar>
-              <w:top w:w="40" w:type="dxa"/>
-              <w:bottom w:w="40" w:type="dxa"/>
-              <w:left w:w="80" w:type="dxa"/>
-              <w:right w:w="80" w:type="dxa"/>
-            </w:tcMar>
-          </w:tcPr>
-          <w:p>
-            <w:pPr/>
-            <w:r>
-              <w:rPr>
-                <w:rFonts w:ascii="Calibri" w:hAnsi="Calibri"/>
-                <w:sz w:val="22"/>
-              </w:rPr>
-            </w:r>
-            <w:r>
-              <w:rPr>
-                <w:rFonts w:ascii="Calibri" w:hAnsi="Calibri"/>
-                <w:sz w:val="22"/>
-              </w:rPr>
-              <w:t>Đánh giá kỹ năng chủ động yếu - thiếu AI cho Viết/Nói</w:t>
+              <w:t>Exam familiarization - computer-based testing interface</w:t>
+            </w:r>
+          </w:p>
+        </w:tc>
+        <w:tc>
+          <w:tcPr>
+            <w:tcW w:type="dxa" w:w="4525"/>
+            <w:tcMar>
+              <w:top w:w="40" w:type="dxa"/>
+              <w:bottom w:w="40" w:type="dxa"/>
+              <w:left w:w="80" w:type="dxa"/>
+              <w:right w:w="80" w:type="dxa"/>
+            </w:tcMar>
+          </w:tcPr>
+          <w:p>
+            <w:pPr/>
+            <w:r>
+              <w:rPr>
+                <w:rFonts w:ascii="Calibri" w:hAnsi="Calibri"/>
+                <w:sz w:val="22"/>
+              </w:rPr>
+            </w:r>
+            <w:r>
+              <w:rPr>
+                <w:rFonts w:ascii="Calibri" w:hAnsi="Calibri"/>
+                <w:sz w:val="22"/>
+              </w:rPr>
+              <w:t>Weak productive skill assessment - lack of AI for Writing/Speaking</w:t>
             </w:r>
           </w:p>
         </w:tc>
@@ -6395,34 +6395,34 @@
                 <w:rFonts w:ascii="Calibri" w:hAnsi="Calibri"/>
                 <w:sz w:val="22"/>
               </w:rPr>
-              <w:t>Kết quả tức thì cho Nghe/Đọc</w:t>
-            </w:r>
-          </w:p>
-        </w:tc>
-        <w:tc>
-          <w:tcPr>
-            <w:tcW w:type="dxa" w:w="4525"/>
-            <w:tcMar>
-              <w:top w:w="40" w:type="dxa"/>
-              <w:bottom w:w="40" w:type="dxa"/>
-              <w:left w:w="80" w:type="dxa"/>
-              <w:right w:w="80" w:type="dxa"/>
-            </w:tcMar>
-          </w:tcPr>
-          <w:p>
-            <w:pPr/>
-            <w:r>
-              <w:rPr>
-                <w:rFonts w:ascii="Calibri" w:hAnsi="Calibri"/>
-                <w:sz w:val="22"/>
-              </w:rPr>
-            </w:r>
-            <w:r>
-              <w:rPr>
-                <w:rFonts w:ascii="Calibri" w:hAnsi="Calibri"/>
-                <w:sz w:val="22"/>
-              </w:rPr>
-              <w:t>Không có lộ trình học tập thích ứng</w:t>
+              <w:t>Immediate results for Listening/Reading</w:t>
+            </w:r>
+          </w:p>
+        </w:tc>
+        <w:tc>
+          <w:tcPr>
+            <w:tcW w:type="dxa" w:w="4525"/>
+            <w:tcMar>
+              <w:top w:w="40" w:type="dxa"/>
+              <w:bottom w:w="40" w:type="dxa"/>
+              <w:left w:w="80" w:type="dxa"/>
+              <w:right w:w="80" w:type="dxa"/>
+            </w:tcMar>
+          </w:tcPr>
+          <w:p>
+            <w:pPr/>
+            <w:r>
+              <w:rPr>
+                <w:rFonts w:ascii="Calibri" w:hAnsi="Calibri"/>
+                <w:sz w:val="22"/>
+              </w:rPr>
+            </w:r>
+            <w:r>
+              <w:rPr>
+                <w:rFonts w:ascii="Calibri" w:hAnsi="Calibri"/>
+                <w:sz w:val="22"/>
+              </w:rPr>
+              <w:t>No adaptive learning pathway</w:t>
             </w:r>
           </w:p>
         </w:tc>
@@ -6454,34 +6454,34 @@
                 <w:rFonts w:ascii="Calibri" w:hAnsi="Calibri"/>
                 <w:sz w:val="22"/>
               </w:rPr>
-              <w:t>Kho lưu trữ lớn các đề thi</w:t>
-            </w:r>
-          </w:p>
-        </w:tc>
-        <w:tc>
-          <w:tcPr>
-            <w:tcW w:type="dxa" w:w="4525"/>
-            <w:tcMar>
-              <w:top w:w="40" w:type="dxa"/>
-              <w:bottom w:w="40" w:type="dxa"/>
-              <w:left w:w="80" w:type="dxa"/>
-              <w:right w:w="80" w:type="dxa"/>
-            </w:tcMar>
-          </w:tcPr>
-          <w:p>
-            <w:pPr/>
-            <w:r>
-              <w:rPr>
-                <w:rFonts w:ascii="Calibri" w:hAnsi="Calibri"/>
-                <w:sz w:val="22"/>
-              </w:rPr>
-            </w:r>
-            <w:r>
-              <w:rPr>
-                <w:rFonts w:ascii="Calibri" w:hAnsi="Calibri"/>
-                <w:sz w:val="22"/>
-              </w:rPr>
-              <w:t>Phân tích dữ liệu tĩnh - chỉ điểm số, thiếu visualization</w:t>
+              <w:t>Large repository of past examinations</w:t>
+            </w:r>
+          </w:p>
+        </w:tc>
+        <w:tc>
+          <w:tcPr>
+            <w:tcW w:type="dxa" w:w="4525"/>
+            <w:tcMar>
+              <w:top w:w="40" w:type="dxa"/>
+              <w:bottom w:w="40" w:type="dxa"/>
+              <w:left w:w="80" w:type="dxa"/>
+              <w:right w:w="80" w:type="dxa"/>
+            </w:tcMar>
+          </w:tcPr>
+          <w:p>
+            <w:pPr/>
+            <w:r>
+              <w:rPr>
+                <w:rFonts w:ascii="Calibri" w:hAnsi="Calibri"/>
+                <w:sz w:val="22"/>
+              </w:rPr>
+            </w:r>
+            <w:r>
+              <w:rPr>
+                <w:rFonts w:ascii="Calibri" w:hAnsi="Calibri"/>
+                <w:sz w:val="22"/>
+              </w:rPr>
+              <w:t>Static data analysis - scores only, lacking visualization</w:t>
             </w:r>
           </w:p>
         </w:tc>
@@ -6506,7 +6506,7 @@
           <w:rFonts w:ascii="Calibri" w:hAnsi="Calibri"/>
           <w:sz w:val="22"/>
         </w:rPr>
-        <w:t>Ví dụ: Grammarly (grammarly.com), Write &amp; Improve by Cambridge (writeandimprove.com), SpeechAce (speechace.com)</w:t>
+        <w:t>Examples: Grammarly (grammarly.com), Write &amp; Improve by Cambridge (writeandimprove.com), SpeechAce (speechace.com)</w:t>
       </w:r>
     </w:p>
     <w:tbl>
@@ -6552,7 +6552,7 @@
                 <w:b/>
                 <w:sz w:val="22"/>
               </w:rPr>
-              <w:t>Ưu điểm</w:t>
+              <w:t>Advantages</w:t>
             </w:r>
           </w:p>
         </w:tc>
@@ -6584,7 +6584,7 @@
                 <w:b/>
                 <w:sz w:val="22"/>
               </w:rPr>
-              <w:t>Nhược điểm</w:t>
+              <w:t>Disadvantages</w:t>
             </w:r>
           </w:p>
         </w:tc>
@@ -6616,34 +6616,34 @@
                 <w:rFonts w:ascii="Calibri" w:hAnsi="Calibri"/>
                 <w:sz w:val="22"/>
               </w:rPr>
-              <w:t>AI phản hồi tức thì cho grammar, pronunciation</w:t>
-            </w:r>
-          </w:p>
-        </w:tc>
-        <w:tc>
-          <w:tcPr>
-            <w:tcW w:type="dxa" w:w="4525"/>
-            <w:tcMar>
-              <w:top w:w="40" w:type="dxa"/>
-              <w:bottom w:w="40" w:type="dxa"/>
-              <w:left w:w="80" w:type="dxa"/>
-              <w:right w:w="80" w:type="dxa"/>
-            </w:tcMar>
-          </w:tcPr>
-          <w:p>
-            <w:pPr/>
-            <w:r>
-              <w:rPr>
-                <w:rFonts w:ascii="Calibri" w:hAnsi="Calibri"/>
-                <w:sz w:val="22"/>
-              </w:rPr>
-            </w:r>
-            <w:r>
-              <w:rPr>
-                <w:rFonts w:ascii="Calibri" w:hAnsi="Calibri"/>
-                <w:sz w:val="22"/>
-              </w:rPr>
-              <w:t>Không theo rubric VSTEP (khác tiêu chí chấm)</w:t>
+              <w:t>AI immediate feedback for grammar, pronunciation</w:t>
+            </w:r>
+          </w:p>
+        </w:tc>
+        <w:tc>
+          <w:tcPr>
+            <w:tcW w:type="dxa" w:w="4525"/>
+            <w:tcMar>
+              <w:top w:w="40" w:type="dxa"/>
+              <w:bottom w:w="40" w:type="dxa"/>
+              <w:left w:w="80" w:type="dxa"/>
+              <w:right w:w="80" w:type="dxa"/>
+            </w:tcMar>
+          </w:tcPr>
+          <w:p>
+            <w:pPr/>
+            <w:r>
+              <w:rPr>
+                <w:rFonts w:ascii="Calibri" w:hAnsi="Calibri"/>
+                <w:sz w:val="22"/>
+              </w:rPr>
+            </w:r>
+            <w:r>
+              <w:rPr>
+                <w:rFonts w:ascii="Calibri" w:hAnsi="Calibri"/>
+                <w:sz w:val="22"/>
+              </w:rPr>
+              <w:t>Not aligned with VSTEP rubric (different scoring criteria)</w:t>
             </w:r>
           </w:p>
         </w:tc>
@@ -6675,34 +6675,34 @@
                 <w:rFonts w:ascii="Calibri" w:hAnsi="Calibri"/>
                 <w:sz w:val="22"/>
               </w:rPr>
-              <w:t>Công nghệ tiên tiến, UX tốt</w:t>
-            </w:r>
-          </w:p>
-        </w:tc>
-        <w:tc>
-          <w:tcPr>
-            <w:tcW w:type="dxa" w:w="4525"/>
-            <w:tcMar>
-              <w:top w:w="40" w:type="dxa"/>
-              <w:bottom w:w="40" w:type="dxa"/>
-              <w:left w:w="80" w:type="dxa"/>
-              <w:right w:w="80" w:type="dxa"/>
-            </w:tcMar>
-          </w:tcPr>
-          <w:p>
-            <w:pPr/>
-            <w:r>
-              <w:rPr>
-                <w:rFonts w:ascii="Calibri" w:hAnsi="Calibri"/>
-                <w:sz w:val="22"/>
-              </w:rPr>
-            </w:r>
-            <w:r>
-              <w:rPr>
-                <w:rFonts w:ascii="Calibri" w:hAnsi="Calibri"/>
-                <w:sz w:val="22"/>
-              </w:rPr>
-              <w:t>Chỉ focus 1-2 kỹ năng, không toàn diện</w:t>
+              <w:t>Advanced technology, good UX</w:t>
+            </w:r>
+          </w:p>
+        </w:tc>
+        <w:tc>
+          <w:tcPr>
+            <w:tcW w:type="dxa" w:w="4525"/>
+            <w:tcMar>
+              <w:top w:w="40" w:type="dxa"/>
+              <w:bottom w:w="40" w:type="dxa"/>
+              <w:left w:w="80" w:type="dxa"/>
+              <w:right w:w="80" w:type="dxa"/>
+            </w:tcMar>
+          </w:tcPr>
+          <w:p>
+            <w:pPr/>
+            <w:r>
+              <w:rPr>
+                <w:rFonts w:ascii="Calibri" w:hAnsi="Calibri"/>
+                <w:sz w:val="22"/>
+              </w:rPr>
+            </w:r>
+            <w:r>
+              <w:rPr>
+                <w:rFonts w:ascii="Calibri" w:hAnsi="Calibri"/>
+                <w:sz w:val="22"/>
+              </w:rPr>
+              <w:t>Focuses on only 1-2 skills, not comprehensive</w:t>
             </w:r>
           </w:p>
         </w:tc>
@@ -6754,7 +6754,7 @@
                 <w:rFonts w:ascii="Calibri" w:hAnsi="Calibri"/>
                 <w:sz w:val="22"/>
               </w:rPr>
-              <w:t>Không có mock test theo format VSTEP</w:t>
+              <w:t>No mock tests following VSTEP format</w:t>
             </w:r>
           </w:p>
         </w:tc>
@@ -6779,7 +6779,7 @@
           <w:rFonts w:ascii="Calibri" w:hAnsi="Calibri"/>
           <w:sz w:val="22"/>
         </w:rPr>
-        <w:t>Ví dụ: Magoosh (magoosh.com), British Council - Road to IELTS (takeielts.britishcouncil.org)</w:t>
+        <w:t>Examples: Magoosh (magoosh.com), British Council - Road to IELTS (takeielts.britishcouncil.org)</w:t>
       </w:r>
     </w:p>
     <w:tbl>
@@ -6825,7 +6825,7 @@
                 <w:b/>
                 <w:sz w:val="22"/>
               </w:rPr>
-              <w:t>Ưu điểm</w:t>
+              <w:t>Advantages</w:t>
             </w:r>
           </w:p>
         </w:tc>
@@ -6857,7 +6857,7 @@
                 <w:b/>
                 <w:sz w:val="22"/>
               </w:rPr>
-              <w:t>Nhược điểm</w:t>
+              <w:t>Disadvantages</w:t>
             </w:r>
           </w:p>
         </w:tc>
@@ -6889,34 +6889,34 @@
                 <w:rFonts w:ascii="Calibri" w:hAnsi="Calibri"/>
                 <w:sz w:val="22"/>
               </w:rPr>
-              <w:t>Mô hình adaptive learning đã được chứng minh</w:t>
-            </w:r>
-          </w:p>
-        </w:tc>
-        <w:tc>
-          <w:tcPr>
-            <w:tcW w:type="dxa" w:w="4525"/>
-            <w:tcMar>
-              <w:top w:w="40" w:type="dxa"/>
-              <w:bottom w:w="40" w:type="dxa"/>
-              <w:left w:w="80" w:type="dxa"/>
-              <w:right w:w="80" w:type="dxa"/>
-            </w:tcMar>
-          </w:tcPr>
-          <w:p>
-            <w:pPr/>
-            <w:r>
-              <w:rPr>
-                <w:rFonts w:ascii="Calibri" w:hAnsi="Calibri"/>
-                <w:sz w:val="22"/>
-              </w:rPr>
-            </w:r>
-            <w:r>
-              <w:rPr>
-                <w:rFonts w:ascii="Calibri" w:hAnsi="Calibri"/>
-                <w:sz w:val="22"/>
-              </w:rPr>
-              <w:t>Format và rubric khác VSTEP hoàn toàn</w:t>
+              <w:t>Adaptive learning model already proven</w:t>
+            </w:r>
+          </w:p>
+        </w:tc>
+        <w:tc>
+          <w:tcPr>
+            <w:tcW w:type="dxa" w:w="4525"/>
+            <w:tcMar>
+              <w:top w:w="40" w:type="dxa"/>
+              <w:bottom w:w="40" w:type="dxa"/>
+              <w:left w:w="80" w:type="dxa"/>
+              <w:right w:w="80" w:type="dxa"/>
+            </w:tcMar>
+          </w:tcPr>
+          <w:p>
+            <w:pPr/>
+            <w:r>
+              <w:rPr>
+                <w:rFonts w:ascii="Calibri" w:hAnsi="Calibri"/>
+                <w:sz w:val="22"/>
+              </w:rPr>
+            </w:r>
+            <w:r>
+              <w:rPr>
+                <w:rFonts w:ascii="Calibri" w:hAnsi="Calibri"/>
+                <w:sz w:val="22"/>
+              </w:rPr>
+              <w:t>Format and rubric completely different from VSTEP</w:t>
             </w:r>
           </w:p>
         </w:tc>
@@ -6948,34 +6948,34 @@
                 <w:rFonts w:ascii="Calibri" w:hAnsi="Calibri"/>
                 <w:sz w:val="22"/>
               </w:rPr>
-              <w:t>Hệ sinh thái hoàn chỉnh</w:t>
-            </w:r>
-          </w:p>
-        </w:tc>
-        <w:tc>
-          <w:tcPr>
-            <w:tcW w:type="dxa" w:w="4525"/>
-            <w:tcMar>
-              <w:top w:w="40" w:type="dxa"/>
-              <w:bottom w:w="40" w:type="dxa"/>
-              <w:left w:w="80" w:type="dxa"/>
-              <w:right w:w="80" w:type="dxa"/>
-            </w:tcMar>
-          </w:tcPr>
-          <w:p>
-            <w:pPr/>
-            <w:r>
-              <w:rPr>
-                <w:rFonts w:ascii="Calibri" w:hAnsi="Calibri"/>
-                <w:sz w:val="22"/>
-              </w:rPr>
-            </w:r>
-            <w:r>
-              <w:rPr>
-                <w:rFonts w:ascii="Calibri" w:hAnsi="Calibri"/>
-                <w:sz w:val="22"/>
-              </w:rPr>
-              <w:t>Chi phí cao ($100-200/năm)</w:t>
+              <w:t>Complete ecosystem</w:t>
+            </w:r>
+          </w:p>
+        </w:tc>
+        <w:tc>
+          <w:tcPr>
+            <w:tcW w:type="dxa" w:w="4525"/>
+            <w:tcMar>
+              <w:top w:w="40" w:type="dxa"/>
+              <w:bottom w:w="40" w:type="dxa"/>
+              <w:left w:w="80" w:type="dxa"/>
+              <w:right w:w="80" w:type="dxa"/>
+            </w:tcMar>
+          </w:tcPr>
+          <w:p>
+            <w:pPr/>
+            <w:r>
+              <w:rPr>
+                <w:rFonts w:ascii="Calibri" w:hAnsi="Calibri"/>
+                <w:sz w:val="22"/>
+              </w:rPr>
+            </w:r>
+            <w:r>
+              <w:rPr>
+                <w:rFonts w:ascii="Calibri" w:hAnsi="Calibri"/>
+                <w:sz w:val="22"/>
+              </w:rPr>
+              <w:t>High cost ($100-200/year)</w:t>
             </w:r>
           </w:p>
         </w:tc>
@@ -7027,7 +7027,7 @@
                 <w:rFonts w:ascii="Calibri" w:hAnsi="Calibri"/>
                 <w:sz w:val="22"/>
               </w:rPr>
-              <w:t>Không phục vụ mục tiêu chứng chỉ Việt Nam</w:t>
+              <w:t>Does not serve Vietnamese certification objectives</w:t>
             </w:r>
           </w:p>
         </w:tc>
@@ -7093,7 +7093,7 @@
                 <w:b/>
                 <w:sz w:val="22"/>
               </w:rPr>
-              <w:t>Tiêu chí</w:t>
+              <w:t>Criteria</w:t>
             </w:r>
           </w:p>
         </w:tc>
@@ -7125,7 +7125,7 @@
                 <w:b/>
                 <w:sz w:val="22"/>
               </w:rPr>
-              <w:t>Truyền thống</w:t>
+              <w:t>Traditional</w:t>
             </w:r>
           </w:p>
         </w:tc>
@@ -7189,7 +7189,7 @@
                 <w:b/>
                 <w:sz w:val="22"/>
               </w:rPr>
-              <w:t>Thi thử online</w:t>
+              <w:t>Online Mock Test</w:t>
             </w:r>
           </w:p>
         </w:tc>
@@ -7285,7 +7285,7 @@
                 <w:b/>
                 <w:sz w:val="22"/>
               </w:rPr>
-              <w:t>Hệ thống đề xuất</w:t>
+              <w:t>Proposed System</w:t>
             </w:r>
           </w:p>
         </w:tc>
@@ -7317,7 +7317,7 @@
                 <w:rFonts w:ascii="Calibri" w:hAnsi="Calibri"/>
                 <w:sz w:val="22"/>
               </w:rPr>
-              <w:t>Cá nhân hóa</w:t>
+              <w:t>Personalization</w:t>
             </w:r>
           </w:p>
         </w:tc>
@@ -7344,7 +7344,7 @@
                 <w:rFonts w:ascii="Calibri" w:hAnsi="Calibri"/>
                 <w:sz w:val="22"/>
               </w:rPr>
-              <w:t>Không</w:t>
+              <w:t>No</w:t>
             </w:r>
           </w:p>
         </w:tc>
@@ -7371,7 +7371,7 @@
                 <w:rFonts w:ascii="Calibri" w:hAnsi="Calibri"/>
                 <w:sz w:val="22"/>
               </w:rPr>
-              <w:t>Một phần</w:t>
+              <w:t>Partial</w:t>
             </w:r>
           </w:p>
         </w:tc>
@@ -7398,7 +7398,7 @@
                 <w:rFonts w:ascii="Calibri" w:hAnsi="Calibri"/>
                 <w:sz w:val="22"/>
               </w:rPr>
-              <w:t>Không</w:t>
+              <w:t>No</w:t>
             </w:r>
           </w:p>
         </w:tc>
@@ -7425,7 +7425,7 @@
                 <w:rFonts w:ascii="Calibri" w:hAnsi="Calibri"/>
                 <w:sz w:val="22"/>
               </w:rPr>
-              <w:t>Một phần</w:t>
+              <w:t>Partial</w:t>
             </w:r>
           </w:p>
         </w:tc>
@@ -7452,7 +7452,7 @@
                 <w:rFonts w:ascii="Calibri" w:hAnsi="Calibri"/>
                 <w:sz w:val="22"/>
               </w:rPr>
-              <w:t>Có</w:t>
+              <w:t>Yes</w:t>
             </w:r>
           </w:p>
         </w:tc>
@@ -7511,7 +7511,7 @@
                 <w:rFonts w:ascii="Calibri" w:hAnsi="Calibri"/>
                 <w:sz w:val="22"/>
               </w:rPr>
-              <w:t>Đánh giá 4 kỹ năng</w:t>
+              <w:t>4-Skill Assessment</w:t>
             </w:r>
           </w:p>
         </w:tc>
@@ -7538,7 +7538,7 @@
                 <w:rFonts w:ascii="Calibri" w:hAnsi="Calibri"/>
                 <w:sz w:val="22"/>
               </w:rPr>
-              <w:t>Có</w:t>
+              <w:t>Yes</w:t>
             </w:r>
           </w:p>
         </w:tc>
@@ -7565,7 +7565,7 @@
                 <w:rFonts w:ascii="Calibri" w:hAnsi="Calibri"/>
                 <w:sz w:val="22"/>
               </w:rPr>
-              <w:t>Không</w:t>
+              <w:t>No</w:t>
             </w:r>
           </w:p>
         </w:tc>
@@ -7619,7 +7619,7 @@
                 <w:rFonts w:ascii="Calibri" w:hAnsi="Calibri"/>
                 <w:sz w:val="22"/>
               </w:rPr>
-              <w:t>Không</w:t>
+              <w:t>No</w:t>
             </w:r>
           </w:p>
         </w:tc>
@@ -7646,7 +7646,7 @@
                 <w:rFonts w:ascii="Calibri" w:hAnsi="Calibri"/>
                 <w:sz w:val="22"/>
               </w:rPr>
-              <w:t>Có</w:t>
+              <w:t>Yes</w:t>
             </w:r>
           </w:p>
         </w:tc>
@@ -7705,7 +7705,7 @@
                 <w:rFonts w:ascii="Calibri" w:hAnsi="Calibri"/>
                 <w:sz w:val="22"/>
               </w:rPr>
-              <w:t>Phản hồi tức thì</w:t>
+              <w:t>Immediate Feedback</w:t>
             </w:r>
           </w:p>
         </w:tc>
@@ -7732,7 +7732,7 @@
                 <w:rFonts w:ascii="Calibri" w:hAnsi="Calibri"/>
                 <w:sz w:val="22"/>
               </w:rPr>
-              <w:t>Không</w:t>
+              <w:t>No</w:t>
             </w:r>
           </w:p>
         </w:tc>
@@ -7759,7 +7759,7 @@
                 <w:rFonts w:ascii="Calibri" w:hAnsi="Calibri"/>
                 <w:sz w:val="22"/>
               </w:rPr>
-              <w:t>Có</w:t>
+              <w:t>Yes</w:t>
             </w:r>
           </w:p>
         </w:tc>
@@ -7813,7 +7813,7 @@
                 <w:rFonts w:ascii="Calibri" w:hAnsi="Calibri"/>
                 <w:sz w:val="22"/>
               </w:rPr>
-              <w:t>Có</w:t>
+              <w:t>Yes</w:t>
             </w:r>
           </w:p>
         </w:tc>
@@ -7840,7 +7840,7 @@
                 <w:rFonts w:ascii="Calibri" w:hAnsi="Calibri"/>
                 <w:sz w:val="22"/>
               </w:rPr>
-              <w:t>Một phần</w:t>
+              <w:t>Partial</w:t>
             </w:r>
           </w:p>
         </w:tc>
@@ -7899,7 +7899,7 @@
                 <w:rFonts w:ascii="Calibri" w:hAnsi="Calibri"/>
                 <w:sz w:val="22"/>
               </w:rPr>
-              <w:t>Theo dõi tiến độ</w:t>
+              <w:t>Progress Tracking</w:t>
             </w:r>
           </w:p>
         </w:tc>
@@ -7926,7 +7926,7 @@
                 <w:rFonts w:ascii="Calibri" w:hAnsi="Calibri"/>
                 <w:sz w:val="22"/>
               </w:rPr>
-              <w:t>Không</w:t>
+              <w:t>No</w:t>
             </w:r>
           </w:p>
         </w:tc>
@@ -7953,7 +7953,7 @@
                 <w:rFonts w:ascii="Calibri" w:hAnsi="Calibri"/>
                 <w:sz w:val="22"/>
               </w:rPr>
-              <w:t>Cơ bản</w:t>
+              <w:t>Basic</w:t>
             </w:r>
           </w:p>
         </w:tc>
@@ -7980,7 +7980,7 @@
                 <w:rFonts w:ascii="Calibri" w:hAnsi="Calibri"/>
                 <w:sz w:val="22"/>
               </w:rPr>
-              <w:t>Không</w:t>
+              <w:t>No</w:t>
             </w:r>
           </w:p>
         </w:tc>
@@ -8007,7 +8007,7 @@
                 <w:rFonts w:ascii="Calibri" w:hAnsi="Calibri"/>
                 <w:sz w:val="22"/>
               </w:rPr>
-              <w:t>Không</w:t>
+              <w:t>No</w:t>
             </w:r>
           </w:p>
         </w:tc>
@@ -8034,7 +8034,7 @@
                 <w:rFonts w:ascii="Calibri" w:hAnsi="Calibri"/>
                 <w:sz w:val="22"/>
               </w:rPr>
-              <w:t>Một phần</w:t>
+              <w:t>Partial</w:t>
             </w:r>
           </w:p>
         </w:tc>
@@ -8093,7 +8093,7 @@
                 <w:rFonts w:ascii="Calibri" w:hAnsi="Calibri"/>
                 <w:sz w:val="22"/>
               </w:rPr>
-              <w:t>Phù hợp VSTEP</w:t>
+              <w:t>VSTEP Alignment</w:t>
             </w:r>
           </w:p>
         </w:tc>
@@ -8120,7 +8120,7 @@
                 <w:rFonts w:ascii="Calibri" w:hAnsi="Calibri"/>
                 <w:sz w:val="22"/>
               </w:rPr>
-              <w:t>Có</w:t>
+              <w:t>Yes</w:t>
             </w:r>
           </w:p>
         </w:tc>
@@ -8147,7 +8147,7 @@
                 <w:rFonts w:ascii="Calibri" w:hAnsi="Calibri"/>
                 <w:sz w:val="22"/>
               </w:rPr>
-              <w:t>Không</w:t>
+              <w:t>No</w:t>
             </w:r>
           </w:p>
         </w:tc>
@@ -8174,7 +8174,7 @@
                 <w:rFonts w:ascii="Calibri" w:hAnsi="Calibri"/>
                 <w:sz w:val="22"/>
               </w:rPr>
-              <w:t>Có</w:t>
+              <w:t>Yes</w:t>
             </w:r>
           </w:p>
         </w:tc>
@@ -8201,7 +8201,7 @@
                 <w:rFonts w:ascii="Calibri" w:hAnsi="Calibri"/>
                 <w:sz w:val="22"/>
               </w:rPr>
-              <w:t>Không</w:t>
+              <w:t>No</w:t>
             </w:r>
           </w:p>
         </w:tc>
@@ -8228,7 +8228,7 @@
                 <w:rFonts w:ascii="Calibri" w:hAnsi="Calibri"/>
                 <w:sz w:val="22"/>
               </w:rPr>
-              <w:t>Không</w:t>
+              <w:t>No</w:t>
             </w:r>
           </w:p>
         </w:tc>
@@ -8255,7 +8255,7 @@
                 <w:rFonts w:ascii="Calibri" w:hAnsi="Calibri"/>
                 <w:sz w:val="22"/>
               </w:rPr>
-              <w:t>Có</w:t>
+              <w:t>Yes</w:t>
             </w:r>
           </w:p>
         </w:tc>
@@ -8287,7 +8287,7 @@
                 <w:rFonts w:ascii="Calibri" w:hAnsi="Calibri"/>
                 <w:sz w:val="22"/>
               </w:rPr>
-              <w:t>Chi phí</w:t>
+              <w:t>Cost</w:t>
             </w:r>
           </w:p>
         </w:tc>
@@ -8314,7 +8314,7 @@
                 <w:rFonts w:ascii="Calibri" w:hAnsi="Calibri"/>
                 <w:sz w:val="22"/>
               </w:rPr>
-              <w:t>Cao</w:t>
+              <w:t>High</w:t>
             </w:r>
           </w:p>
         </w:tc>
@@ -8341,7 +8341,7 @@
                 <w:rFonts w:ascii="Calibri" w:hAnsi="Calibri"/>
                 <w:sz w:val="22"/>
               </w:rPr>
-              <w:t>Thấp/Miễn phí</w:t>
+              <w:t>Low/Free</w:t>
             </w:r>
           </w:p>
         </w:tc>
@@ -8368,7 +8368,7 @@
                 <w:rFonts w:ascii="Calibri" w:hAnsi="Calibri"/>
                 <w:sz w:val="22"/>
               </w:rPr>
-              <w:t>Thấp</w:t>
+              <w:t>Low</w:t>
             </w:r>
           </w:p>
         </w:tc>
@@ -8395,7 +8395,7 @@
                 <w:rFonts w:ascii="Calibri" w:hAnsi="Calibri"/>
                 <w:sz w:val="22"/>
               </w:rPr>
-              <w:t>Trung bình</w:t>
+              <w:t>Medium</w:t>
             </w:r>
           </w:p>
         </w:tc>
@@ -8422,7 +8422,7 @@
                 <w:rFonts w:ascii="Calibri" w:hAnsi="Calibri"/>
                 <w:sz w:val="22"/>
               </w:rPr>
-              <w:t>Cao</w:t>
+              <w:t>High</w:t>
             </w:r>
           </w:p>
         </w:tc>
@@ -8449,7 +8449,7 @@
                 <w:rFonts w:ascii="Calibri" w:hAnsi="Calibri"/>
                 <w:sz w:val="22"/>
               </w:rPr>
-              <w:t>Trung bình</w:t>
+              <w:t>Medium</w:t>
             </w:r>
           </w:p>
         </w:tc>
@@ -8465,14 +8465,14 @@
           <w:b/>
           <w:sz w:val="22"/>
         </w:rPr>
-        <w:t>Kết luận phân tích:</w:t>
-      </w:r>
-      <w:r>
-        <w:rPr>
-          <w:rFonts w:ascii="Calibri" w:hAnsi="Calibri"/>
-          <w:sz w:val="22"/>
-        </w:rPr>
-        <w:t xml:space="preserve"> Chưa có giải pháp nào kết hợp được cả 3 yếu tố: (1) Phù hợp VSTEP, (2) Cá nhân hóa adaptive, và (3) Đánh giá đầy đủ 4 kỹ năng với phản hồi tức thì.</w:t>
+        <w:t>Analysis Conclusion:</w:t>
+      </w:r>
+      <w:r>
+        <w:rPr>
+          <w:rFonts w:ascii="Calibri" w:hAnsi="Calibri"/>
+          <w:sz w:val="22"/>
+        </w:rPr>
+        <w:t xml:space="preserve"> No existing solution combines all three factors: (1) VSTEP alignment, (2) Adaptive personalization, and (3) Comprehensive four-skill assessment with immediate feedback.</w:t>
       </w:r>
     </w:p>
     <w:p>
@@ -8497,7 +8497,7 @@
           <w:b/>
           <w:sz w:val="22"/>
         </w:rPr>
-        <w:t>Quy mô thị trường:</w:t>
+        <w:t>Market Size:</w:t>
       </w:r>
     </w:p>
     <w:p>
@@ -8507,7 +8507,7 @@
           <w:rFonts w:ascii="Calibri" w:hAnsi="Calibri"/>
           <w:sz w:val="22"/>
         </w:rPr>
-        <w:t>Theo các báo cáo nghiên cứu thị trường (IMARC Group, Ken Research, 2025-2026):</w:t>
+        <w:t>According to market research reports (IMARC Group, Ken Research, 2025-2026):</w:t>
       </w:r>
     </w:p>
     <w:tbl>
@@ -8555,7 +8555,7 @@
                 <w:b/>
                 <w:sz w:val="22"/>
               </w:rPr>
-              <w:t>Phân khúc</w:t>
+              <w:t>Segment</w:t>
             </w:r>
           </w:p>
         </w:tc>
@@ -8587,7 +8587,7 @@
                 <w:b/>
                 <w:sz w:val="22"/>
               </w:rPr>
-              <w:t>Quy mô 2025</w:t>
+              <w:t>2025 Size</w:t>
             </w:r>
           </w:p>
         </w:tc>
@@ -8619,7 +8619,7 @@
                 <w:b/>
                 <w:sz w:val="22"/>
               </w:rPr>
-              <w:t>Dự báo 2033-2034</w:t>
+              <w:t>2033-2034 Forecast</w:t>
             </w:r>
           </w:p>
         </w:tc>
@@ -8683,7 +8683,7 @@
                 <w:rFonts w:ascii="Calibri" w:hAnsi="Calibri"/>
                 <w:sz w:val="22"/>
               </w:rPr>
-              <w:t>Vietnam EdTech (tổng)</w:t>
+              <w:t>Vietnam EdTech (Total)</w:t>
             </w:r>
           </w:p>
         </w:tc>
@@ -9004,7 +9004,7 @@
           <w:i/>
           <w:sz w:val="22"/>
         </w:rPr>
-        <w:t>Nguồn: IMARC Group Vietnam EdTech Market Report 2034; Ken Research Vietnam Adaptive Learning Market 2030</w:t>
+        <w:t>Source: IMARC Group Vietnam EdTech Market Report 2034; Ken Research Vietnam Adaptive Learning Market 2030</w:t>
       </w:r>
       <w:r>
         <w:rPr>
@@ -9059,7 +9059,7 @@
           <w:b/>
           <w:sz w:val="22"/>
         </w:rPr>
-        <w:t>Động lực tăng trưởng chính:</w:t>
+        <w:t>Key Growth Drivers:</w:t>
       </w:r>
     </w:p>
     <w:tbl>
@@ -9105,7 +9105,7 @@
                 <w:b/>
                 <w:sz w:val="22"/>
               </w:rPr>
-              <w:t>Yếu tố</w:t>
+              <w:t>Factor</w:t>
             </w:r>
           </w:p>
         </w:tc>
@@ -9137,7 +9137,7 @@
                 <w:b/>
                 <w:sz w:val="22"/>
               </w:rPr>
-              <w:t>Chi tiết</w:t>
+              <w:t>Details</w:t>
             </w:r>
           </w:p>
         </w:tc>
@@ -9169,34 +9169,34 @@
                 <w:rFonts w:ascii="Calibri" w:hAnsi="Calibri"/>
                 <w:sz w:val="22"/>
               </w:rPr>
-              <w:t>Chi tiêu giáo dục cao</w:t>
-            </w:r>
-          </w:p>
-        </w:tc>
-        <w:tc>
-          <w:tcPr>
-            <w:tcW w:type="dxa" w:w="4525"/>
-            <w:tcMar>
-              <w:top w:w="40" w:type="dxa"/>
-              <w:bottom w:w="40" w:type="dxa"/>
-              <w:left w:w="80" w:type="dxa"/>
-              <w:right w:w="80" w:type="dxa"/>
-            </w:tcMar>
-          </w:tcPr>
-          <w:p>
-            <w:pPr/>
-            <w:r>
-              <w:rPr>
-                <w:rFonts w:ascii="Calibri" w:hAnsi="Calibri"/>
-                <w:sz w:val="22"/>
-              </w:rPr>
-            </w:r>
-            <w:r>
-              <w:rPr>
-                <w:rFonts w:ascii="Calibri" w:hAnsi="Calibri"/>
-                <w:sz w:val="22"/>
-              </w:rPr>
-              <w:t>Hộ gia đình Việt Nam chi 20-24% tổng chi tiêu cho giáo dục (ASEAN: 6-15%)</w:t>
+              <w:t>High Education Expenditure</w:t>
+            </w:r>
+          </w:p>
+        </w:tc>
+        <w:tc>
+          <w:tcPr>
+            <w:tcW w:type="dxa" w:w="4525"/>
+            <w:tcMar>
+              <w:top w:w="40" w:type="dxa"/>
+              <w:bottom w:w="40" w:type="dxa"/>
+              <w:left w:w="80" w:type="dxa"/>
+              <w:right w:w="80" w:type="dxa"/>
+            </w:tcMar>
+          </w:tcPr>
+          <w:p>
+            <w:pPr/>
+            <w:r>
+              <w:rPr>
+                <w:rFonts w:ascii="Calibri" w:hAnsi="Calibri"/>
+                <w:sz w:val="22"/>
+              </w:rPr>
+            </w:r>
+            <w:r>
+              <w:rPr>
+                <w:rFonts w:ascii="Calibri" w:hAnsi="Calibri"/>
+                <w:sz w:val="22"/>
+              </w:rPr>
+              <w:t>Vietnamese households allocate 20-24% of total expenditure to education (ASEAN: 6-15%)</w:t>
             </w:r>
           </w:p>
         </w:tc>
@@ -9228,34 +9228,34 @@
                 <w:rFonts w:ascii="Calibri" w:hAnsi="Calibri"/>
                 <w:sz w:val="22"/>
               </w:rPr>
-              <w:t>Hạ tầng công nghệ</w:t>
-            </w:r>
-          </w:p>
-        </w:tc>
-        <w:tc>
-          <w:tcPr>
-            <w:tcW w:type="dxa" w:w="4525"/>
-            <w:tcMar>
-              <w:top w:w="40" w:type="dxa"/>
-              <w:bottom w:w="40" w:type="dxa"/>
-              <w:left w:w="80" w:type="dxa"/>
-              <w:right w:w="80" w:type="dxa"/>
-            </w:tcMar>
-          </w:tcPr>
-          <w:p>
-            <w:pPr/>
-            <w:r>
-              <w:rPr>
-                <w:rFonts w:ascii="Calibri" w:hAnsi="Calibri"/>
-                <w:sz w:val="22"/>
-              </w:rPr>
-            </w:r>
-            <w:r>
-              <w:rPr>
-                <w:rFonts w:ascii="Calibri" w:hAnsi="Calibri"/>
-                <w:sz w:val="22"/>
-              </w:rPr>
-              <w:t>Tỷ lệ người dùng Internet đạt 79.1%, smartphone đứng thứ 2 ASEAN</w:t>
+              <w:t>Technology Infrastructure</w:t>
+            </w:r>
+          </w:p>
+        </w:tc>
+        <w:tc>
+          <w:tcPr>
+            <w:tcW w:type="dxa" w:w="4525"/>
+            <w:tcMar>
+              <w:top w:w="40" w:type="dxa"/>
+              <w:bottom w:w="40" w:type="dxa"/>
+              <w:left w:w="80" w:type="dxa"/>
+              <w:right w:w="80" w:type="dxa"/>
+            </w:tcMar>
+          </w:tcPr>
+          <w:p>
+            <w:pPr/>
+            <w:r>
+              <w:rPr>
+                <w:rFonts w:ascii="Calibri" w:hAnsi="Calibri"/>
+                <w:sz w:val="22"/>
+              </w:rPr>
+            </w:r>
+            <w:r>
+              <w:rPr>
+                <w:rFonts w:ascii="Calibri" w:hAnsi="Calibri"/>
+                <w:sz w:val="22"/>
+              </w:rPr>
+              <w:t>Internet users reach 79.1%, smartphone usage ranks 2nd in ASEAN</w:t>
             </w:r>
             <w:r>
               <w:rPr>
@@ -9303,34 +9303,34 @@
                 <w:rFonts w:ascii="Calibri" w:hAnsi="Calibri"/>
                 <w:sz w:val="22"/>
               </w:rPr>
-              <w:t>Mục tiêu quốc gia 2030</w:t>
-            </w:r>
-          </w:p>
-        </w:tc>
-        <w:tc>
-          <w:tcPr>
-            <w:tcW w:type="dxa" w:w="4525"/>
-            <w:tcMar>
-              <w:top w:w="40" w:type="dxa"/>
-              <w:bottom w:w="40" w:type="dxa"/>
-              <w:left w:w="80" w:type="dxa"/>
-              <w:right w:w="80" w:type="dxa"/>
-            </w:tcMar>
-          </w:tcPr>
-          <w:p>
-            <w:pPr/>
-            <w:r>
-              <w:rPr>
-                <w:rFonts w:ascii="Calibri" w:hAnsi="Calibri"/>
-                <w:sz w:val="22"/>
-              </w:rPr>
-            </w:r>
-            <w:r>
-              <w:rPr>
-                <w:rFonts w:ascii="Calibri" w:hAnsi="Calibri"/>
-                <w:sz w:val="22"/>
-              </w:rPr>
-              <w:t>Kinh tế số đóng góp 30-35% GDP; 90% trường ĐH sử dụng công nghệ học tập số</w:t>
+              <w:t>National 2030 Goals</w:t>
+            </w:r>
+          </w:p>
+        </w:tc>
+        <w:tc>
+          <w:tcPr>
+            <w:tcW w:type="dxa" w:w="4525"/>
+            <w:tcMar>
+              <w:top w:w="40" w:type="dxa"/>
+              <w:bottom w:w="40" w:type="dxa"/>
+              <w:left w:w="80" w:type="dxa"/>
+              <w:right w:w="80" w:type="dxa"/>
+            </w:tcMar>
+          </w:tcPr>
+          <w:p>
+            <w:pPr/>
+            <w:r>
+              <w:rPr>
+                <w:rFonts w:ascii="Calibri" w:hAnsi="Calibri"/>
+                <w:sz w:val="22"/>
+              </w:rPr>
+            </w:r>
+            <w:r>
+              <w:rPr>
+                <w:rFonts w:ascii="Calibri" w:hAnsi="Calibri"/>
+                <w:sz w:val="22"/>
+              </w:rPr>
+              <w:t>Digital economy contributing 30-35% GDP; 90% of universities utilizing digital learning technology</w:t>
             </w:r>
           </w:p>
         </w:tc>
@@ -9362,34 +9362,34 @@
                 <w:rFonts w:ascii="Calibri" w:hAnsi="Calibri"/>
                 <w:sz w:val="22"/>
               </w:rPr>
-              <w:t>Đầu tư EdTech</w:t>
-            </w:r>
-          </w:p>
-        </w:tc>
-        <w:tc>
-          <w:tcPr>
-            <w:tcW w:type="dxa" w:w="4525"/>
-            <w:tcMar>
-              <w:top w:w="40" w:type="dxa"/>
-              <w:bottom w:w="40" w:type="dxa"/>
-              <w:left w:w="80" w:type="dxa"/>
-              <w:right w:w="80" w:type="dxa"/>
-            </w:tcMar>
-          </w:tcPr>
-          <w:p>
-            <w:pPr/>
-            <w:r>
-              <w:rPr>
-                <w:rFonts w:ascii="Calibri" w:hAnsi="Calibri"/>
-                <w:sz w:val="22"/>
-              </w:rPr>
-            </w:r>
-            <w:r>
-              <w:rPr>
-                <w:rFonts w:ascii="Calibri" w:hAnsi="Calibri"/>
-                <w:sz w:val="22"/>
-              </w:rPr>
-              <w:t>EdTech nhận &gt;400 triệu USD từ 70 nhà đầu tư (2023)</w:t>
+              <w:t>EdTech Investment</w:t>
+            </w:r>
+          </w:p>
+        </w:tc>
+        <w:tc>
+          <w:tcPr>
+            <w:tcW w:type="dxa" w:w="4525"/>
+            <w:tcMar>
+              <w:top w:w="40" w:type="dxa"/>
+              <w:bottom w:w="40" w:type="dxa"/>
+              <w:left w:w="80" w:type="dxa"/>
+              <w:right w:w="80" w:type="dxa"/>
+            </w:tcMar>
+          </w:tcPr>
+          <w:p>
+            <w:pPr/>
+            <w:r>
+              <w:rPr>
+                <w:rFonts w:ascii="Calibri" w:hAnsi="Calibri"/>
+                <w:sz w:val="22"/>
+              </w:rPr>
+            </w:r>
+            <w:r>
+              <w:rPr>
+                <w:rFonts w:ascii="Calibri" w:hAnsi="Calibri"/>
+                <w:sz w:val="22"/>
+              </w:rPr>
+              <w:t>EdTech receives over $400 million from 70 investors (2023)</w:t>
             </w:r>
             <w:r>
               <w:rPr>
@@ -9418,7 +9418,7 @@
           <w:rFonts w:ascii="Calibri" w:hAnsi="Calibri"/>
           <w:sz w:val="22"/>
         </w:rPr>
-        <w:t>Thị trường ôn luyện VSTEP tại Việt Nam đang bộc lộ những lỗ hổng rõ rệt:</w:t>
+        <w:t>The VSTEP preparation market in Vietnam reveals significant gaps:</w:t>
       </w:r>
     </w:p>
     <w:tbl>
@@ -9464,7 +9464,7 @@
                 <w:b/>
                 <w:sz w:val="22"/>
               </w:rPr>
-              <w:t>Vấn đề</w:t>
+              <w:t>Issue</w:t>
             </w:r>
           </w:p>
         </w:tc>
@@ -9496,7 +9496,7 @@
                 <w:b/>
                 <w:sz w:val="22"/>
               </w:rPr>
-              <w:t>Chi tiết</w:t>
+              <w:t>Details</w:t>
             </w:r>
           </w:p>
         </w:tc>
@@ -9555,7 +9555,7 @@
                 <w:rFonts w:ascii="Calibri" w:hAnsi="Calibri"/>
                 <w:sz w:val="22"/>
               </w:rPr>
-              <w:t>Người học không đồng đều 4 kỹ năng. Phương pháp "cào bằng" gây lãng phí thời gian</w:t>
+              <w:t>Learners have uneven proficiency across four skills. "One-size-fits-all" approaches waste time</w:t>
             </w:r>
           </w:p>
         </w:tc>
@@ -9587,34 +9587,34 @@
                 <w:rFonts w:ascii="Calibri" w:hAnsi="Calibri"/>
                 <w:sz w:val="22"/>
               </w:rPr>
-              <w:t>Thiếu phản hồi tức thì</w:t>
-            </w:r>
-          </w:p>
-        </w:tc>
-        <w:tc>
-          <w:tcPr>
-            <w:tcW w:type="dxa" w:w="4525"/>
-            <w:tcMar>
-              <w:top w:w="40" w:type="dxa"/>
-              <w:bottom w:w="40" w:type="dxa"/>
-              <w:left w:w="80" w:type="dxa"/>
-              <w:right w:w="80" w:type="dxa"/>
-            </w:tcMar>
-          </w:tcPr>
-          <w:p>
-            <w:pPr/>
-            <w:r>
-              <w:rPr>
-                <w:rFonts w:ascii="Calibri" w:hAnsi="Calibri"/>
-                <w:sz w:val="22"/>
-              </w:rPr>
-            </w:r>
-            <w:r>
-              <w:rPr>
-                <w:rFonts w:ascii="Calibri" w:hAnsi="Calibri"/>
-                <w:sz w:val="22"/>
-              </w:rPr>
-              <w:t>Viết và Nói là kỹ năng productive (khó nhất) nhưng không có đánh giá ngay</w:t>
+              <w:t>Lack of Immediate Feedback</w:t>
+            </w:r>
+          </w:p>
+        </w:tc>
+        <w:tc>
+          <w:tcPr>
+            <w:tcW w:type="dxa" w:w="4525"/>
+            <w:tcMar>
+              <w:top w:w="40" w:type="dxa"/>
+              <w:bottom w:w="40" w:type="dxa"/>
+              <w:left w:w="80" w:type="dxa"/>
+              <w:right w:w="80" w:type="dxa"/>
+            </w:tcMar>
+          </w:tcPr>
+          <w:p>
+            <w:pPr/>
+            <w:r>
+              <w:rPr>
+                <w:rFonts w:ascii="Calibri" w:hAnsi="Calibri"/>
+                <w:sz w:val="22"/>
+              </w:rPr>
+            </w:r>
+            <w:r>
+              <w:rPr>
+                <w:rFonts w:ascii="Calibri" w:hAnsi="Calibri"/>
+                <w:sz w:val="22"/>
+              </w:rPr>
+              <w:t>Writing and Speaking are productive skills (most difficult) but lack prompt assessment</w:t>
             </w:r>
           </w:p>
         </w:tc>
@@ -9646,34 +9646,34 @@
                 <w:rFonts w:ascii="Calibri" w:hAnsi="Calibri"/>
                 <w:sz w:val="22"/>
               </w:rPr>
-              <w:t>Áp lực thời gian</w:t>
-            </w:r>
-          </w:p>
-        </w:tc>
-        <w:tc>
-          <w:tcPr>
-            <w:tcW w:type="dxa" w:w="4525"/>
-            <w:tcMar>
-              <w:top w:w="40" w:type="dxa"/>
-              <w:bottom w:w="40" w:type="dxa"/>
-              <w:left w:w="80" w:type="dxa"/>
-              <w:right w:w="80" w:type="dxa"/>
-            </w:tcMar>
-          </w:tcPr>
-          <w:p>
-            <w:pPr/>
-            <w:r>
-              <w:rPr>
-                <w:rFonts w:ascii="Calibri" w:hAnsi="Calibri"/>
-                <w:sz w:val="22"/>
-              </w:rPr>
-            </w:r>
-            <w:r>
-              <w:rPr>
-                <w:rFonts w:ascii="Calibri" w:hAnsi="Calibri"/>
-                <w:sz w:val="22"/>
-              </w:rPr>
-              <w:t>Đa số là người bận rộn (sinh viên năm cuối, người đi làm) cần lộ trình tối ưu</w:t>
+              <w:t>Time Pressure</w:t>
+            </w:r>
+          </w:p>
+        </w:tc>
+        <w:tc>
+          <w:tcPr>
+            <w:tcW w:type="dxa" w:w="4525"/>
+            <w:tcMar>
+              <w:top w:w="40" w:type="dxa"/>
+              <w:bottom w:w="40" w:type="dxa"/>
+              <w:left w:w="80" w:type="dxa"/>
+              <w:right w:w="80" w:type="dxa"/>
+            </w:tcMar>
+          </w:tcPr>
+          <w:p>
+            <w:pPr/>
+            <w:r>
+              <w:rPr>
+                <w:rFonts w:ascii="Calibri" w:hAnsi="Calibri"/>
+                <w:sz w:val="22"/>
+              </w:rPr>
+            </w:r>
+            <w:r>
+              <w:rPr>
+                <w:rFonts w:ascii="Calibri" w:hAnsi="Calibri"/>
+                <w:sz w:val="22"/>
+              </w:rPr>
+              <w:t>Most users are busy (final-year students, working professionals) requiring optimized learning pathways</w:t>
             </w:r>
           </w:p>
         </w:tc>
@@ -9735,7 +9735,7 @@
                 <w:b/>
                 <w:sz w:val="22"/>
               </w:rPr>
-              <w:t>Đối thủ</w:t>
+              <w:t>Competitor</w:t>
             </w:r>
           </w:p>
         </w:tc>
@@ -9767,7 +9767,7 @@
                 <w:b/>
                 <w:sz w:val="22"/>
               </w:rPr>
-              <w:t>Hạn chế</w:t>
+              <w:t>Limitation</w:t>
             </w:r>
           </w:p>
         </w:tc>
@@ -9799,34 +9799,34 @@
                 <w:rFonts w:ascii="Calibri" w:hAnsi="Calibri"/>
                 <w:sz w:val="22"/>
               </w:rPr>
-              <w:t>Lớp học truyền thống &amp; Sách</w:t>
-            </w:r>
-          </w:p>
-        </w:tc>
-        <w:tc>
-          <w:tcPr>
-            <w:tcW w:type="dxa" w:w="4525"/>
-            <w:tcMar>
-              <w:top w:w="40" w:type="dxa"/>
-              <w:bottom w:w="40" w:type="dxa"/>
-              <w:left w:w="80" w:type="dxa"/>
-              <w:right w:w="80" w:type="dxa"/>
-            </w:tcMar>
-          </w:tcPr>
-          <w:p>
-            <w:pPr/>
-            <w:r>
-              <w:rPr>
-                <w:rFonts w:ascii="Calibri" w:hAnsi="Calibri"/>
-                <w:sz w:val="22"/>
-              </w:rPr>
-            </w:r>
-            <w:r>
-              <w:rPr>
-                <w:rFonts w:ascii="Calibri" w:hAnsi="Calibri"/>
-                <w:sz w:val="22"/>
-              </w:rPr>
-              <w:t>Tài liệu tĩnh, bài thi fixed-level, thiếu phản hồi linh hoạt</w:t>
+              <w:t>Traditional Classes &amp; Books</w:t>
+            </w:r>
+          </w:p>
+        </w:tc>
+        <w:tc>
+          <w:tcPr>
+            <w:tcW w:type="dxa" w:w="4525"/>
+            <w:tcMar>
+              <w:top w:w="40" w:type="dxa"/>
+              <w:bottom w:w="40" w:type="dxa"/>
+              <w:left w:w="80" w:type="dxa"/>
+              <w:right w:w="80" w:type="dxa"/>
+            </w:tcMar>
+          </w:tcPr>
+          <w:p>
+            <w:pPr/>
+            <w:r>
+              <w:rPr>
+                <w:rFonts w:ascii="Calibri" w:hAnsi="Calibri"/>
+                <w:sz w:val="22"/>
+              </w:rPr>
+            </w:r>
+            <w:r>
+              <w:rPr>
+                <w:rFonts w:ascii="Calibri" w:hAnsi="Calibri"/>
+                <w:sz w:val="22"/>
+              </w:rPr>
+              <w:t>Static materials, fixed-level tests, lack of flexible feedback</w:t>
             </w:r>
           </w:p>
         </w:tc>
@@ -9858,34 +9858,34 @@
                 <w:rFonts w:ascii="Calibri" w:hAnsi="Calibri"/>
                 <w:sz w:val="22"/>
               </w:rPr>
-              <w:t>Website thi thử VSTEP</w:t>
-            </w:r>
-          </w:p>
-        </w:tc>
-        <w:tc>
-          <w:tcPr>
-            <w:tcW w:type="dxa" w:w="4525"/>
-            <w:tcMar>
-              <w:top w:w="40" w:type="dxa"/>
-              <w:bottom w:w="40" w:type="dxa"/>
-              <w:left w:w="80" w:type="dxa"/>
-              <w:right w:w="80" w:type="dxa"/>
-            </w:tcMar>
-          </w:tcPr>
-          <w:p>
-            <w:pPr/>
-            <w:r>
-              <w:rPr>
-                <w:rFonts w:ascii="Calibri" w:hAnsi="Calibri"/>
-                <w:sz w:val="22"/>
-              </w:rPr>
-            </w:r>
-            <w:r>
-              <w:rPr>
-                <w:rFonts w:ascii="Calibri" w:hAnsi="Calibri"/>
-                <w:sz w:val="22"/>
-              </w:rPr>
-              <w:t>"Kho chứa đề" trắc nghiệm, thiếu AI phân tích sâu, bỏ ngỏ chấm Nói/Viết</w:t>
+              <w:t>VSTEP Mock Test Websites</w:t>
+            </w:r>
+          </w:p>
+        </w:tc>
+        <w:tc>
+          <w:tcPr>
+            <w:tcW w:type="dxa" w:w="4525"/>
+            <w:tcMar>
+              <w:top w:w="40" w:type="dxa"/>
+              <w:bottom w:w="40" w:type="dxa"/>
+              <w:left w:w="80" w:type="dxa"/>
+              <w:right w:w="80" w:type="dxa"/>
+            </w:tcMar>
+          </w:tcPr>
+          <w:p>
+            <w:pPr/>
+            <w:r>
+              <w:rPr>
+                <w:rFonts w:ascii="Calibri" w:hAnsi="Calibri"/>
+                <w:sz w:val="22"/>
+              </w:rPr>
+            </w:r>
+            <w:r>
+              <w:rPr>
+                <w:rFonts w:ascii="Calibri" w:hAnsi="Calibri"/>
+                <w:sz w:val="22"/>
+              </w:rPr>
+              <w:t>Question bank repositories, lack of deep AI analysis, neglect Writing/Speaking assessment</w:t>
             </w:r>
           </w:p>
         </w:tc>
@@ -9917,34 +9917,34 @@
                 <w:rFonts w:ascii="Calibri" w:hAnsi="Calibri"/>
                 <w:sz w:val="22"/>
               </w:rPr>
-              <w:t>Ứng dụng quốc tế</w:t>
-            </w:r>
-          </w:p>
-        </w:tc>
-        <w:tc>
-          <w:tcPr>
-            <w:tcW w:type="dxa" w:w="4525"/>
-            <w:tcMar>
-              <w:top w:w="40" w:type="dxa"/>
-              <w:bottom w:w="40" w:type="dxa"/>
-              <w:left w:w="80" w:type="dxa"/>
-              <w:right w:w="80" w:type="dxa"/>
-            </w:tcMar>
-          </w:tcPr>
-          <w:p>
-            <w:pPr/>
-            <w:r>
-              <w:rPr>
-                <w:rFonts w:ascii="Calibri" w:hAnsi="Calibri"/>
-                <w:sz w:val="22"/>
-              </w:rPr>
-            </w:r>
-            <w:r>
-              <w:rPr>
-                <w:rFonts w:ascii="Calibri" w:hAnsi="Calibri"/>
-                <w:sz w:val="22"/>
-              </w:rPr>
-              <w:t>Không bám sát cấu trúc đề VSTEP, không phục vụ mục tiêu chứng chỉ VN</w:t>
+              <w:t>International Applications</w:t>
+            </w:r>
+          </w:p>
+        </w:tc>
+        <w:tc>
+          <w:tcPr>
+            <w:tcW w:type="dxa" w:w="4525"/>
+            <w:tcMar>
+              <w:top w:w="40" w:type="dxa"/>
+              <w:bottom w:w="40" w:type="dxa"/>
+              <w:left w:w="80" w:type="dxa"/>
+              <w:right w:w="80" w:type="dxa"/>
+            </w:tcMar>
+          </w:tcPr>
+          <w:p>
+            <w:pPr/>
+            <w:r>
+              <w:rPr>
+                <w:rFonts w:ascii="Calibri" w:hAnsi="Calibri"/>
+                <w:sz w:val="22"/>
+              </w:rPr>
+            </w:r>
+            <w:r>
+              <w:rPr>
+                <w:rFonts w:ascii="Calibri" w:hAnsi="Calibri"/>
+                <w:sz w:val="22"/>
+              </w:rPr>
+              <w:t>Not aligned with VSTEP structure, not serving Vietnamese certification objectives</w:t>
             </w:r>
           </w:p>
         </w:tc>
@@ -9970,7 +9970,7 @@
           <w:rFonts w:ascii="Calibri" w:hAnsi="Calibri"/>
           <w:sz w:val="22"/>
         </w:rPr>
-        <w:t>Hệ thống tạo ra sự khác biệt với 4 lợi thế cốt lõi và các chỉ số đo lường:</w:t>
+        <w:t>The system creates differentiation with four core advantages and measurable indicators:</w:t>
       </w:r>
     </w:p>
     <w:tbl>
@@ -10050,7 +10050,7 @@
                 <w:b/>
                 <w:sz w:val="22"/>
               </w:rPr>
-              <w:t>Lợi thế</w:t>
+              <w:t>Advantage</w:t>
             </w:r>
           </w:p>
         </w:tc>
@@ -10082,7 +10082,7 @@
                 <w:b/>
                 <w:sz w:val="22"/>
               </w:rPr>
-              <w:t>Mô tả</w:t>
+              <w:t>Description</w:t>
             </w:r>
           </w:p>
         </w:tc>
@@ -10114,7 +10114,7 @@
                 <w:b/>
                 <w:sz w:val="22"/>
               </w:rPr>
-              <w:t>Chỉ số mục tiêu (hypothesis)</w:t>
+              <w:t>Target Indicator (hypothesis)</w:t>
             </w:r>
           </w:p>
         </w:tc>
@@ -10200,7 +10200,7 @@
                 <w:rFonts w:ascii="Calibri" w:hAnsi="Calibri"/>
                 <w:sz w:val="22"/>
               </w:rPr>
-              <w:t>Điều chỉnh mức độ hỗ trợ theo trình độ: Writing (Template - Keywords - Free), Listening (Full text - Highlight - Pure audio)</w:t>
+              <w:t>Adjusting support level based on proficiency: Writing (Template - Keywords - Free), Listening (Full text - Highlight - Pure audio)</w:t>
             </w:r>
           </w:p>
         </w:tc>
@@ -10227,7 +10227,7 @@
                 <w:rFonts w:ascii="Calibri" w:hAnsi="Calibri"/>
                 <w:sz w:val="22"/>
               </w:rPr>
-              <w:t>Skill gap reduction &gt;=30% sau 4 tuần</w:t>
+              <w:t>Skill gap reduction &gt;=30% after 4 weeks</w:t>
             </w:r>
           </w:p>
         </w:tc>
@@ -10313,7 +10313,7 @@
                 <w:rFonts w:ascii="Calibri" w:hAnsi="Calibri"/>
                 <w:sz w:val="22"/>
               </w:rPr>
-              <w:t>AI chấm nhanh (grammar, spelling, pronunciation) + Human review cho productive skills</w:t>
+              <w:t>AI rapid scoring (grammar, spelling, pronunciation) + Human review for productive skills</w:t>
             </w:r>
           </w:p>
         </w:tc>
@@ -10340,7 +10340,7 @@
                 <w:rFonts w:ascii="Calibri" w:hAnsi="Calibri"/>
                 <w:sz w:val="22"/>
               </w:rPr>
-              <w:t>Feedback latency: &lt;5 phút (AI), &lt;24h (Human)</w:t>
+              <w:t>Feedback latency: &lt;5 minutes (AI), &lt;24 hours (Human)</w:t>
             </w:r>
           </w:p>
         </w:tc>
@@ -10426,7 +10426,7 @@
                 <w:rFonts w:ascii="Calibri" w:hAnsi="Calibri"/>
                 <w:sz w:val="22"/>
               </w:rPr>
-              <w:t>Spider Chart (độ lệch kỹ năng) + Sliding Window (avg 10 bài gần nhất)</w:t>
+              <w:t>Spider Chart (skill deviation) + Sliding Window (average of 10 recent exercises)</w:t>
             </w:r>
           </w:p>
         </w:tc>
@@ -10453,7 +10453,7 @@
                 <w:rFonts w:ascii="Calibri" w:hAnsi="Calibri"/>
                 <w:sz w:val="22"/>
               </w:rPr>
-              <w:t>User engagement improvement vs static charts</w:t>
+              <w:t>User engagement improvement vs. static charts</w:t>
             </w:r>
           </w:p>
         </w:tc>
@@ -10539,7 +10539,7 @@
                 <w:rFonts w:ascii="Calibri" w:hAnsi="Calibri"/>
                 <w:sz w:val="22"/>
               </w:rPr>
-              <w:t>Linh hoạt mục tiêu: B1 trong 1 tháng - B2 trong 3 tháng</w:t>
+              <w:t>Flexible goals: B1 in 1 month - B2 in 3 months</w:t>
             </w:r>
           </w:p>
         </w:tc>
@@ -10580,7 +10580,7 @@
           <w:i/>
           <w:sz w:val="22"/>
         </w:rPr>
-        <w:t>Lưu ý: Các chỉ số mục tiêu là hypothesis sẽ được đo lường và validate trong pilot phase.</w:t>
+        <w:t>Note: Target indicators are hypotheses to be measured and validated during the pilot phase.</w:t>
       </w:r>
     </w:p>
     <w:p>
@@ -10593,7 +10593,7 @@
           <w:b/>
           <w:sz w:val="22"/>
         </w:rPr>
-        <w:t>Tradeoffs được chấp nhận:</w:t>
+        <w:t>Accepted Trade-offs:</w:t>
       </w:r>
     </w:p>
     <w:p>
@@ -10609,7 +10609,7 @@
           <w:rFonts w:ascii="Calibri" w:hAnsi="Calibri"/>
           <w:sz w:val="22"/>
         </w:rPr>
-        <w:t>Hybrid Grading tăng chi phí vận hành (cần đội ngũ rater) nhưng đảm bảo accuracy cho kỹ năng productive</w:t>
+        <w:t>Hybrid Grading increases operational costs (requires rater team) but ensures accuracy for productive skills</w:t>
       </w:r>
     </w:p>
     <w:p>
@@ -10625,7 +10625,7 @@
           <w:rFonts w:ascii="Calibri" w:hAnsi="Calibri"/>
           <w:sz w:val="22"/>
         </w:rPr>
-        <w:t>Adaptive complexity tăng development effort nhưng tạo differentiation rõ ràng</w:t>
+        <w:t>Adaptive complexity increases development effort but creates clear differentiation</w:t>
       </w:r>
     </w:p>
     <w:p>
@@ -10648,7 +10648,7 @@
           <w:rFonts w:ascii="Calibri" w:hAnsi="Calibri"/>
           <w:sz w:val="22"/>
         </w:rPr>
-        <w:t>Dự án phù hợp với các xu hướng và chính sách:</w:t>
+        <w:t>The project aligns with trends and policies:</w:t>
       </w:r>
     </w:p>
     <w:tbl>
@@ -10694,7 +10694,7 @@
                 <w:b/>
                 <w:sz w:val="22"/>
               </w:rPr>
-              <w:t>Khía cạnh</w:t>
+              <w:t>Aspect</w:t>
             </w:r>
           </w:p>
         </w:tc>
@@ -10726,7 +10726,7 @@
                 <w:b/>
                 <w:sz w:val="22"/>
               </w:rPr>
-              <w:t>Phù hợp</w:t>
+              <w:t>Alignment</w:t>
             </w:r>
           </w:p>
         </w:tc>
@@ -10758,34 +10758,34 @@
                 <w:rFonts w:ascii="Calibri" w:hAnsi="Calibri"/>
                 <w:sz w:val="22"/>
               </w:rPr>
-              <w:t>Chuyển đổi số giáo dục</w:t>
-            </w:r>
-          </w:p>
-        </w:tc>
-        <w:tc>
-          <w:tcPr>
-            <w:tcW w:type="dxa" w:w="4525"/>
-            <w:tcMar>
-              <w:top w:w="40" w:type="dxa"/>
-              <w:bottom w:w="40" w:type="dxa"/>
-              <w:left w:w="80" w:type="dxa"/>
-              <w:right w:w="80" w:type="dxa"/>
-            </w:tcMar>
-          </w:tcPr>
-          <w:p>
-            <w:pPr/>
-            <w:r>
-              <w:rPr>
-                <w:rFonts w:ascii="Calibri" w:hAnsi="Calibri"/>
-                <w:sz w:val="22"/>
-              </w:rPr>
-            </w:r>
-            <w:r>
-              <w:rPr>
-                <w:rFonts w:ascii="Calibri" w:hAnsi="Calibri"/>
-                <w:sz w:val="22"/>
-              </w:rPr>
-              <w:t>Quyết định 131/QĐ-TTg về "Tăng cường ứng dụng CNTT trong dạy và học"</w:t>
+              <w:t>Digital Education Transformation</w:t>
+            </w:r>
+          </w:p>
+        </w:tc>
+        <w:tc>
+          <w:tcPr>
+            <w:tcW w:type="dxa" w:w="4525"/>
+            <w:tcMar>
+              <w:top w:w="40" w:type="dxa"/>
+              <w:bottom w:w="40" w:type="dxa"/>
+              <w:left w:w="80" w:type="dxa"/>
+              <w:right w:w="80" w:type="dxa"/>
+            </w:tcMar>
+          </w:tcPr>
+          <w:p>
+            <w:pPr/>
+            <w:r>
+              <w:rPr>
+                <w:rFonts w:ascii="Calibri" w:hAnsi="Calibri"/>
+                <w:sz w:val="22"/>
+              </w:rPr>
+            </w:r>
+            <w:r>
+              <w:rPr>
+                <w:rFonts w:ascii="Calibri" w:hAnsi="Calibri"/>
+                <w:sz w:val="22"/>
+              </w:rPr>
+              <w:t>Decision 131/QĐ-TTg on "Strengthening IT Application in Teaching and Learning"</w:t>
             </w:r>
           </w:p>
         </w:tc>
@@ -10844,7 +10844,7 @@
                 <w:rFonts w:ascii="Calibri" w:hAnsi="Calibri"/>
                 <w:sz w:val="22"/>
               </w:rPr>
-              <w:t>Xu hướng toàn cầu - thị trường EdTech dự kiến đạt $404B vào 2025</w:t>
+              <w:t>Global trend - EdTech market projected to reach $404B by 2025</w:t>
             </w:r>
           </w:p>
         </w:tc>
@@ -10876,34 +10876,34 @@
                 <w:rFonts w:ascii="Calibri" w:hAnsi="Calibri"/>
                 <w:sz w:val="22"/>
               </w:rPr>
-              <w:t>Nhu cầu nội địa</w:t>
-            </w:r>
-          </w:p>
-        </w:tc>
-        <w:tc>
-          <w:tcPr>
-            <w:tcW w:type="dxa" w:w="4525"/>
-            <w:tcMar>
-              <w:top w:w="40" w:type="dxa"/>
-              <w:bottom w:w="40" w:type="dxa"/>
-              <w:left w:w="80" w:type="dxa"/>
-              <w:right w:w="80" w:type="dxa"/>
-            </w:tcMar>
-          </w:tcPr>
-          <w:p>
-            <w:pPr/>
-            <w:r>
-              <w:rPr>
-                <w:rFonts w:ascii="Calibri" w:hAnsi="Calibri"/>
-                <w:sz w:val="22"/>
-              </w:rPr>
-            </w:r>
-            <w:r>
-              <w:rPr>
-                <w:rFonts w:ascii="Calibri" w:hAnsi="Calibri"/>
-                <w:sz w:val="22"/>
-              </w:rPr>
-              <w:t>VSTEP là chứng chỉ Việt Nam, giảm phụ thuộc IELTS/TOEFL (chi phí thấp hơn 50-70%)</w:t>
+              <w:t>Domestic Demand</w:t>
+            </w:r>
+          </w:p>
+        </w:tc>
+        <w:tc>
+          <w:tcPr>
+            <w:tcW w:type="dxa" w:w="4525"/>
+            <w:tcMar>
+              <w:top w:w="40" w:type="dxa"/>
+              <w:bottom w:w="40" w:type="dxa"/>
+              <w:left w:w="80" w:type="dxa"/>
+              <w:right w:w="80" w:type="dxa"/>
+            </w:tcMar>
+          </w:tcPr>
+          <w:p>
+            <w:pPr/>
+            <w:r>
+              <w:rPr>
+                <w:rFonts w:ascii="Calibri" w:hAnsi="Calibri"/>
+                <w:sz w:val="22"/>
+              </w:rPr>
+            </w:r>
+            <w:r>
+              <w:rPr>
+                <w:rFonts w:ascii="Calibri" w:hAnsi="Calibri"/>
+                <w:sz w:val="22"/>
+              </w:rPr>
+              <w:t>VSTEP is a Vietnamese certificate, reducing dependence on IELTS/TOEFL (50-70% lower cost)</w:t>
             </w:r>
           </w:p>
         </w:tc>
@@ -10919,7 +10919,7 @@
           <w:b/>
           <w:sz w:val="22"/>
         </w:rPr>
-        <w:t>Hypothesis cần validate:</w:t>
+        <w:t>Hypotheses to Validate:</w:t>
       </w:r>
     </w:p>
     <w:p>
@@ -10935,7 +10935,7 @@
           <w:rFonts w:ascii="Calibri" w:hAnsi="Calibri"/>
           <w:sz w:val="22"/>
         </w:rPr>
-        <w:t>Giả thuyết: Adaptive learning có thể giảm 30-50% thời gian ôn luyện so với phương pháp truyền thống</w:t>
+        <w:t>Hypothesis: Adaptive learning can reduce preparation time by 30-50% compared to traditional methods</w:t>
       </w:r>
     </w:p>
     <w:p>
@@ -10951,7 +10951,7 @@
           <w:rFonts w:ascii="Calibri" w:hAnsi="Calibri"/>
           <w:sz w:val="22"/>
         </w:rPr>
-        <w:t>Phương pháp validate: A/B testing trong pilot phase với 2 nhóm người học</w:t>
+        <w:t>Validation method: A/B testing during pilot phase with two learner groups</w:t>
       </w:r>
     </w:p>
     <w:p>
@@ -10964,7 +10964,7 @@
           <w:b/>
           <w:sz w:val="22"/>
         </w:rPr>
-        <w:t>Cơ sở khoa học cho Adaptive Learning:</w:t>
+        <w:t>Scientific Foundation for Adaptive Learning:</w:t>
       </w:r>
     </w:p>
     <w:p>
@@ -10974,7 +10974,7 @@
           <w:rFonts w:ascii="Calibri" w:hAnsi="Calibri"/>
           <w:sz w:val="22"/>
         </w:rPr>
-        <w:t>Các nghiên cứu thực nghiệm gần đây (2023-2025), bao gồm nghiên cứu tại Việt Nam, chứng minh hiệu quả của AI và adaptive learning trong giáo dục ngôn ngữ:</w:t>
+        <w:t>Recent experimental research (2023-2025), including studies conducted in Vietnam, demonstrates the effectiveness of AI and adaptive learning in language education:</w:t>
       </w:r>
     </w:p>
     <w:tbl>
@@ -11022,7 +11022,7 @@
                 <w:b/>
                 <w:sz w:val="22"/>
               </w:rPr>
-              <w:t>Nghiên cứu</w:t>
+              <w:t>Research</w:t>
             </w:r>
           </w:p>
         </w:tc>
@@ -11054,7 +11054,7 @@
                 <w:b/>
                 <w:sz w:val="22"/>
               </w:rPr>
-              <w:t>Phương pháp</w:t>
+              <w:t>Method</w:t>
             </w:r>
           </w:p>
         </w:tc>
@@ -11086,7 +11086,7 @@
                 <w:b/>
                 <w:sz w:val="22"/>
               </w:rPr>
-              <w:t>Kết quả</w:t>
+              <w:t>Result</w:t>
             </w:r>
           </w:p>
         </w:tc>
@@ -11118,7 +11118,7 @@
                 <w:b/>
                 <w:sz w:val="22"/>
               </w:rPr>
-              <w:t>Chỉ số</w:t>
+              <w:t>Metric</w:t>
             </w:r>
           </w:p>
         </w:tc>
@@ -11204,7 +11204,7 @@
                 <w:rFonts w:ascii="Calibri" w:hAnsi="Calibri"/>
                 <w:sz w:val="22"/>
               </w:rPr>
-              <w:t>Nhóm AI vượt trội nhóm truyền thống</w:t>
+              <w:t>AI group outperformed traditional group</w:t>
             </w:r>
           </w:p>
         </w:tc>
@@ -11317,7 +11317,7 @@
                 <w:rFonts w:ascii="Calibri" w:hAnsi="Calibri"/>
                 <w:sz w:val="22"/>
               </w:rPr>
-              <w:t>Điểm năng lực tăng 58.4 → 72.1</w:t>
+              <w:t>Proficiency score increased 58.4 → 72.1</w:t>
             </w:r>
           </w:p>
         </w:tc>
@@ -11403,7 +11403,7 @@
                 <w:rFonts w:ascii="Calibri" w:hAnsi="Calibri"/>
                 <w:sz w:val="22"/>
               </w:rPr>
-              <w:t>S-O-R model, 462 sinh viên VN</w:t>
+              <w:t>S-O-R model, 462 Vietnamese students</w:t>
             </w:r>
           </w:p>
         </w:tc>
@@ -11430,7 +11430,7 @@
                 <w:rFonts w:ascii="Calibri" w:hAnsi="Calibri"/>
                 <w:sz w:val="22"/>
               </w:rPr>
-              <w:t>AI personalization tác động tích cực đến Learning Performance</w:t>
+              <w:t>AI personalization positively impacts Learning Performance</w:t>
             </w:r>
           </w:p>
         </w:tc>
@@ -11457,7 +11457,7 @@
                 <w:rFonts w:ascii="Calibri" w:hAnsi="Calibri"/>
                 <w:sz w:val="22"/>
               </w:rPr>
-              <w:t>Self-efficacy là biến điều tiết</w:t>
+              <w:t>Self-efficacy as moderating variable</w:t>
             </w:r>
           </w:p>
         </w:tc>
@@ -11516,7 +11516,7 @@
                 <w:rFonts w:ascii="Calibri" w:hAnsi="Calibri"/>
                 <w:sz w:val="22"/>
               </w:rPr>
-              <w:t>Virtual Speaking Room với AI</w:t>
+              <w:t>Virtual Speaking Room with AI</w:t>
             </w:r>
           </w:p>
         </w:tc>
@@ -11543,7 +11543,7 @@
                 <w:rFonts w:ascii="Calibri" w:hAnsi="Calibri"/>
                 <w:sz w:val="22"/>
               </w:rPr>
-              <w:t>Độ chính xác chấm điểm AI vs giám khảo</w:t>
+              <w:t>AI scoring accuracy vs. human raters</w:t>
             </w:r>
           </w:p>
         </w:tc>
@@ -11584,7 +11584,7 @@
           <w:i/>
           <w:sz w:val="22"/>
         </w:rPr>
-        <w:t>Nguồn: Frontiers in Psychology; Informing Science Institute; Prep.vn Virtual Speaking Room</w:t>
+        <w:t>Source: Frontiers in Psychology; Informing Science Institute; Prep.vn Virtual Speaking Room</w:t>
       </w:r>
       <w:r>
         <w:rPr>
@@ -11653,7 +11653,7 @@
           <w:b/>
           <w:sz w:val="22"/>
         </w:rPr>
-        <w:t>Phát hiện quan trọng từ nghiên cứu tại Việt Nam (2025):</w:t>
+        <w:t>Key Findings from Research in Vietnam (2025):</w:t>
       </w:r>
     </w:p>
     <w:p>
@@ -11663,7 +11663,7 @@
           <w:rFonts w:ascii="Calibri" w:hAnsi="Calibri"/>
           <w:sz w:val="22"/>
         </w:rPr>
-        <w:t>Nghiên cứu định lượng trên 462 sinh viên đại học Việt Nam (Nguyen et al., 2025) sử dụng mô hình S-O-R kết hợp ISSM cho thấy:</w:t>
+        <w:t>Quantitative research on 462 Vietnamese university students (Nguyen et al., 2025) using the S-O-R model combined with ISSM reveals:</w:t>
       </w:r>
     </w:p>
     <w:p>
@@ -11680,14 +11680,14 @@
           <w:b/>
           <w:sz w:val="22"/>
         </w:rPr>
-        <w:t>Intelligence + Personalization</w:t>
-      </w:r>
-      <w:r>
-        <w:rPr>
-          <w:rFonts w:ascii="Calibri" w:hAnsi="Calibri"/>
-          <w:sz w:val="22"/>
-        </w:rPr>
-        <w:t>: Các yếu tố "Sự thông minh" và "Cá nhân hóa" của nền tảng AI có tác động tích cực đáng kể đến Perceived Value và Perceived Trust</w:t>
+        <w:t>Intelligence + Personalization:</w:t>
+      </w:r>
+      <w:r>
+        <w:rPr>
+          <w:rFonts w:ascii="Calibri" w:hAnsi="Calibri"/>
+          <w:sz w:val="22"/>
+        </w:rPr>
+        <w:t xml:space="preserve"> "Intelligence" and "Personalization" factors of AI platforms have significant positive impacts on Perceived Value and Perceived Trust</w:t>
       </w:r>
     </w:p>
     <w:p>
@@ -11704,14 +11704,14 @@
           <w:b/>
           <w:sz w:val="22"/>
         </w:rPr>
-        <w:t>Self-efficacy</w:t>
-      </w:r>
-      <w:r>
-        <w:rPr>
-          <w:rFonts w:ascii="Calibri" w:hAnsi="Calibri"/>
-          <w:sz w:val="22"/>
-        </w:rPr>
-        <w:t>: Năng lực tự chủ đóng vai trò điều tiết - sinh viên càng tự tin thì càng hưởng lợi từ AI</w:t>
+        <w:t>Self-efficacy:</w:t>
+      </w:r>
+      <w:r>
+        <w:rPr>
+          <w:rFonts w:ascii="Calibri" w:hAnsi="Calibri"/>
+          <w:sz w:val="22"/>
+        </w:rPr>
+        <w:t xml:space="preserve"> Self-efficacy plays a moderating role - the more confident students are, the more they benefit from AI</w:t>
       </w:r>
     </w:p>
     <w:p>
@@ -11728,14 +11728,14 @@
           <w:b/>
           <w:sz w:val="22"/>
         </w:rPr>
-        <w:t>Anthropomorphism</w:t>
-      </w:r>
-      <w:r>
-        <w:rPr>
-          <w:rFonts w:ascii="Calibri" w:hAnsi="Calibri"/>
-          <w:sz w:val="22"/>
-        </w:rPr>
-        <w:t xml:space="preserve">: Tính năng giống con người (chatbot có cảm xúc) tăng giá trị cảm nhận nhưng </w:t>
+        <w:t>Anthropomorphism:</w:t>
+      </w:r>
+      <w:r>
+        <w:rPr>
+          <w:rFonts w:ascii="Calibri" w:hAnsi="Calibri"/>
+          <w:sz w:val="22"/>
+        </w:rPr>
+        <w:t xml:space="preserve"> Human-like features (emotional chatbots) increase perceived value but </w:t>
       </w:r>
       <w:r>
         <w:rPr>
@@ -11743,14 +11743,14 @@
           <w:b/>
           <w:sz w:val="22"/>
         </w:rPr>
-        <w:t>không ảnh hưởng trực tiếp đến niềm tin</w:t>
-      </w:r>
-      <w:r>
-        <w:rPr>
-          <w:rFonts w:ascii="Calibri" w:hAnsi="Calibri"/>
-          <w:sz w:val="22"/>
-        </w:rPr>
-        <w:t xml:space="preserve"> - trong bối cảnh giáo dục, độ chính xác được ưu tiên hơn sự "thân thiện"</w:t>
+        <w:t>do not directly influence trust</w:t>
+      </w:r>
+      <w:r>
+        <w:rPr>
+          <w:rFonts w:ascii="Calibri" w:hAnsi="Calibri"/>
+          <w:sz w:val="22"/>
+        </w:rPr>
+        <w:t xml:space="preserve"> - in educational contexts, accuracy is prioritized over "friendliness"</w:t>
       </w:r>
     </w:p>
     <w:p>
@@ -11761,7 +11761,7 @@
           <w:i/>
           <w:sz w:val="22"/>
         </w:rPr>
-        <w:t>Lưu ý: Chỉ số "&gt;=30% skill gap reduction" trong UVP là hypothesis dựa trên các nghiên cứu trên, sẽ được validate trong pilot phase.</w:t>
+        <w:t>Note: The "&gt;=30% skill gap reduction" indicator in UVP is a hypothesis based on the above research, to be validated during the pilot phase.</w:t>
       </w:r>
     </w:p>
     <w:p>
@@ -11796,7 +11796,7 @@
           <w:rFonts w:ascii="Calibri" w:hAnsi="Calibri"/>
           <w:sz w:val="22"/>
         </w:rPr>
-        <w:t>Dành cho sinh viên đại học cần đạt chuẩn đầu ra, người đi làm cần chứng chỉ thăng tiến, và trung tâm ngoại ngữ tại Việt Nam đang gặp khó khăn với phương pháp ôn luyện VSTEP thiếu cá nhân hóa và phản hồi chậm, Hệ thống ôn luyện VSTEP thích ứng là một nền tảng học tập kỹ thuật số kết hợp Web và Mobile cung cấp lộ trình học cá nhân hóa, đánh giá 4 kỹ năng với phản hồi tức thì, và trực quan hóa tiến độ. Khác với các trang web thi thử tĩnh (chỉ có đề và đáp án) hoặc ứng dụng tiếng Anh tổng quát (không bám sát VSTEP), sản phẩm của chúng tôi kết hợp Adaptive Scaffolding + Hybrid Grading + Analytics để thu hẹp skill gap hiệu quả.</w:t>
+        <w:t>For university students requiring graduation standards, working professionals needing certifications for career advancement, and language centers in Vietnam facing challenges with non-personalized VSTEP preparation methods and slow feedback, the Adaptive VSTEP Preparation Platform is a digital learning platform combining Web and Mobile that provides personalized learning pathways, four-skill assessment with immediate feedback, and progress visualization. Unlike static mock test websites (containing only questions and answers) or general English applications (not aligned with VSTEP), our product combines Adaptive Scaffolding + Hybrid Grading + Analytics to effectively narrow skill gaps.</w:t>
       </w:r>
     </w:p>
     <w:p>
@@ -11809,7 +11809,7 @@
           <w:b/>
           <w:sz w:val="22"/>
         </w:rPr>
-        <w:t>Measurable Vision Targets (hypothesis - cần validate trong pilot):</w:t>
+        <w:t>Measurable Vision Targets (hypothesis - to validate in pilot):</w:t>
       </w:r>
     </w:p>
     <w:tbl>
@@ -11857,7 +11857,7 @@
                 <w:b/>
                 <w:sz w:val="22"/>
               </w:rPr>
-              <w:t>Chỉ số</w:t>
+              <w:t>Indicator</w:t>
             </w:r>
           </w:p>
         </w:tc>
@@ -11889,7 +11889,7 @@
                 <w:b/>
                 <w:sz w:val="22"/>
               </w:rPr>
-              <w:t>Mục tiêu</w:t>
+              <w:t>Target</w:t>
             </w:r>
           </w:p>
         </w:tc>
@@ -11953,7 +11953,7 @@
                 <w:b/>
                 <w:sz w:val="22"/>
               </w:rPr>
-              <w:t>Cơ sở</w:t>
+              <w:t>Basis</w:t>
             </w:r>
           </w:p>
         </w:tc>
@@ -12039,7 +12039,7 @@
                 <w:rFonts w:ascii="Calibri" w:hAnsi="Calibri"/>
                 <w:sz w:val="22"/>
               </w:rPr>
-              <w:t>Sau 4 tuần sử dụng</w:t>
+              <w:t>After 4 weeks of usage</w:t>
             </w:r>
           </w:p>
         </w:tc>
@@ -12066,7 +12066,7 @@
                 <w:rFonts w:ascii="Calibri" w:hAnsi="Calibri"/>
                 <w:sz w:val="22"/>
               </w:rPr>
-              <w:t>Dựa trên research (Wei 2023, Liu &amp; Zu 2024)</w:t>
+              <w:t>Based on research (Wei 2023, Liu &amp; Zu 2024)</w:t>
             </w:r>
           </w:p>
         </w:tc>
@@ -12125,7 +12125,7 @@
                 <w:rFonts w:ascii="Calibri" w:hAnsi="Calibri"/>
                 <w:sz w:val="22"/>
               </w:rPr>
-              <w:t>&lt;5 phút (AI)</w:t>
+              <w:t>&lt;5 minutes (AI)</w:t>
             </w:r>
           </w:p>
         </w:tc>
@@ -12378,7 +12378,7 @@
                 <w:rFonts w:ascii="Calibri" w:hAnsi="Calibri"/>
                 <w:sz w:val="22"/>
               </w:rPr>
-              <w:t>3 tháng sau launch</w:t>
+              <w:t>3 months post-launch</w:t>
             </w:r>
           </w:p>
         </w:tc>
@@ -12421,7 +12421,7 @@
           <w:b/>
           <w:sz w:val="22"/>
         </w:rPr>
-        <w:t>Kiến trúc Mô-đun Kép:</w:t>
+        <w:t>Dual-Module Architecture:</w:t>
       </w:r>
     </w:p>
     <w:p>
@@ -12431,7 +12431,7 @@
           <w:rFonts w:ascii="Calibri" w:hAnsi="Calibri"/>
           <w:sz w:val="22"/>
         </w:rPr>
-        <w:t>Hệ thống được thiết kế với hai module chính:</w:t>
+        <w:t>The system is designed with two main modules:</w:t>
       </w:r>
     </w:p>
     <w:p>
@@ -12445,14 +12445,14 @@
           <w:b/>
           <w:sz w:val="22"/>
         </w:rPr>
-        <w:t>LUYỆN TẬP CHUYÊN SÂU (Practice Mode):</w:t>
-      </w:r>
-      <w:r>
-        <w:rPr>
-          <w:rFonts w:ascii="Calibri" w:hAnsi="Calibri"/>
-          <w:sz w:val="22"/>
-        </w:rPr>
-        <w:t xml:space="preserve"> Adaptive exercises, Scaffolded support, Instant feedback, Skill-focused. Tích hợp Adaptive Scaffolding: Writing (Template → Keywords → Free writing), Listening (Full text → Highlights → Pure audio).</w:t>
+        <w:t>PRACTICE MODE:</w:t>
+      </w:r>
+      <w:r>
+        <w:rPr>
+          <w:rFonts w:ascii="Calibri" w:hAnsi="Calibri"/>
+          <w:sz w:val="22"/>
+        </w:rPr>
+        <w:t xml:space="preserve"> Adaptive exercises, Scaffolded support, Instant feedback, Skill-focused. Incorporating Adaptive Scaffolding: Writing (Template → Keywords → Free writing), Listening (Full text → Highlights → Pure audio).</w:t>
       </w:r>
     </w:p>
     <w:p>
@@ -12466,7 +12466,7 @@
           <w:b/>
           <w:sz w:val="22"/>
         </w:rPr>
-        <w:t>THI THỬ GIẢ LẬP (Mock Test Mode):</w:t>
+        <w:t>MOCK TEST MODE:</w:t>
       </w:r>
       <w:r>
         <w:rPr>
@@ -12486,7 +12486,7 @@
           <w:b/>
           <w:sz w:val="22"/>
         </w:rPr>
-        <w:t>Giá trị cho từng đối tượng:</w:t>
+        <w:t>Value for Each Stakeholder:</w:t>
       </w:r>
     </w:p>
     <w:tbl>
@@ -12532,7 +12532,7 @@
                 <w:b/>
                 <w:sz w:val="22"/>
               </w:rPr>
-              <w:t>Đối tượng</w:t>
+              <w:t>Stakeholder</w:t>
             </w:r>
           </w:p>
         </w:tc>
@@ -12564,7 +12564,7 @@
                 <w:b/>
                 <w:sz w:val="22"/>
               </w:rPr>
-              <w:t>Giá trị mang lại</w:t>
+              <w:t>Value Delivered</w:t>
             </w:r>
           </w:p>
         </w:tc>
@@ -12596,34 +12596,34 @@
                 <w:rFonts w:ascii="Calibri" w:hAnsi="Calibri"/>
                 <w:sz w:val="22"/>
               </w:rPr>
-              <w:t>Người học (Learners)</w:t>
-            </w:r>
-          </w:p>
-        </w:tc>
-        <w:tc>
-          <w:tcPr>
-            <w:tcW w:type="dxa" w:w="4525"/>
-            <w:tcMar>
-              <w:top w:w="40" w:type="dxa"/>
-              <w:bottom w:w="40" w:type="dxa"/>
-              <w:left w:w="80" w:type="dxa"/>
-              <w:right w:w="80" w:type="dxa"/>
-            </w:tcMar>
-          </w:tcPr>
-          <w:p>
-            <w:pPr/>
-            <w:r>
-              <w:rPr>
-                <w:rFonts w:ascii="Calibri" w:hAnsi="Calibri"/>
-                <w:sz w:val="22"/>
-              </w:rPr>
-            </w:r>
-            <w:r>
-              <w:rPr>
-                <w:rFonts w:ascii="Calibri" w:hAnsi="Calibri"/>
-                <w:sz w:val="22"/>
-              </w:rPr>
-              <w:t>Lộ trình cá nhân hóa, Spider Chart trực quan năng lực, Sliding Window theo dõi tiến độ thực tế</w:t>
+              <w:t>Learners</w:t>
+            </w:r>
+          </w:p>
+        </w:tc>
+        <w:tc>
+          <w:tcPr>
+            <w:tcW w:type="dxa" w:w="4525"/>
+            <w:tcMar>
+              <w:top w:w="40" w:type="dxa"/>
+              <w:bottom w:w="40" w:type="dxa"/>
+              <w:left w:w="80" w:type="dxa"/>
+              <w:right w:w="80" w:type="dxa"/>
+            </w:tcMar>
+          </w:tcPr>
+          <w:p>
+            <w:pPr/>
+            <w:r>
+              <w:rPr>
+                <w:rFonts w:ascii="Calibri" w:hAnsi="Calibri"/>
+                <w:sz w:val="22"/>
+              </w:rPr>
+            </w:r>
+            <w:r>
+              <w:rPr>
+                <w:rFonts w:ascii="Calibri" w:hAnsi="Calibri"/>
+                <w:sz w:val="22"/>
+              </w:rPr>
+              <w:t>Personalized learning pathway, Spider Chart visualizing competency, Sliding Window for actual progress tracking</w:t>
             </w:r>
           </w:p>
         </w:tc>
@@ -12655,34 +12655,34 @@
                 <w:rFonts w:ascii="Calibri" w:hAnsi="Calibri"/>
                 <w:sz w:val="22"/>
               </w:rPr>
-              <w:t>Giảng viên (Instructors)</w:t>
-            </w:r>
-          </w:p>
-        </w:tc>
-        <w:tc>
-          <w:tcPr>
-            <w:tcW w:type="dxa" w:w="4525"/>
-            <w:tcMar>
-              <w:top w:w="40" w:type="dxa"/>
-              <w:bottom w:w="40" w:type="dxa"/>
-              <w:left w:w="80" w:type="dxa"/>
-              <w:right w:w="80" w:type="dxa"/>
-            </w:tcMar>
-          </w:tcPr>
-          <w:p>
-            <w:pPr/>
-            <w:r>
-              <w:rPr>
-                <w:rFonts w:ascii="Calibri" w:hAnsi="Calibri"/>
-                <w:sz w:val="22"/>
-              </w:rPr>
-            </w:r>
-            <w:r>
-              <w:rPr>
-                <w:rFonts w:ascii="Calibri" w:hAnsi="Calibri"/>
-                <w:sz w:val="22"/>
-              </w:rPr>
-              <w:t>Hybrid Grading giảm gánh nặng chấm bài, dashboard theo dõi học viên, data-driven feedback</w:t>
+              <w:t>Instructors</w:t>
+            </w:r>
+          </w:p>
+        </w:tc>
+        <w:tc>
+          <w:tcPr>
+            <w:tcW w:type="dxa" w:w="4525"/>
+            <w:tcMar>
+              <w:top w:w="40" w:type="dxa"/>
+              <w:bottom w:w="40" w:type="dxa"/>
+              <w:left w:w="80" w:type="dxa"/>
+              <w:right w:w="80" w:type="dxa"/>
+            </w:tcMar>
+          </w:tcPr>
+          <w:p>
+            <w:pPr/>
+            <w:r>
+              <w:rPr>
+                <w:rFonts w:ascii="Calibri" w:hAnsi="Calibri"/>
+                <w:sz w:val="22"/>
+              </w:rPr>
+            </w:r>
+            <w:r>
+              <w:rPr>
+                <w:rFonts w:ascii="Calibri" w:hAnsi="Calibri"/>
+                <w:sz w:val="22"/>
+              </w:rPr>
+              <w:t>Hybrid Grading reducing marking workload, student tracking dashboard, data-driven feedback</w:t>
             </w:r>
           </w:p>
         </w:tc>
@@ -12714,34 +12714,34 @@
                 <w:rFonts w:ascii="Calibri" w:hAnsi="Calibri"/>
                 <w:sz w:val="22"/>
               </w:rPr>
-              <w:t>Tổ chức giáo dục</w:t>
-            </w:r>
-          </w:p>
-        </w:tc>
-        <w:tc>
-          <w:tcPr>
-            <w:tcW w:type="dxa" w:w="4525"/>
-            <w:tcMar>
-              <w:top w:w="40" w:type="dxa"/>
-              <w:bottom w:w="40" w:type="dxa"/>
-              <w:left w:w="80" w:type="dxa"/>
-              <w:right w:w="80" w:type="dxa"/>
-            </w:tcMar>
-          </w:tcPr>
-          <w:p>
-            <w:pPr/>
-            <w:r>
-              <w:rPr>
-                <w:rFonts w:ascii="Calibri" w:hAnsi="Calibri"/>
-                <w:sz w:val="22"/>
-              </w:rPr>
-            </w:r>
-            <w:r>
-              <w:rPr>
-                <w:rFonts w:ascii="Calibri" w:hAnsi="Calibri"/>
-                <w:sz w:val="22"/>
-              </w:rPr>
-              <w:t>Công cụ chuyển đổi số có khả năng mở rộng, tiết kiệm chi phí, quản lý đa profile người dùng</w:t>
+              <w:t>Educational Organizations</w:t>
+            </w:r>
+          </w:p>
+        </w:tc>
+        <w:tc>
+          <w:tcPr>
+            <w:tcW w:type="dxa" w:w="4525"/>
+            <w:tcMar>
+              <w:top w:w="40" w:type="dxa"/>
+              <w:bottom w:w="40" w:type="dxa"/>
+              <w:left w:w="80" w:type="dxa"/>
+              <w:right w:w="80" w:type="dxa"/>
+            </w:tcMar>
+          </w:tcPr>
+          <w:p>
+            <w:pPr/>
+            <w:r>
+              <w:rPr>
+                <w:rFonts w:ascii="Calibri" w:hAnsi="Calibri"/>
+                <w:sz w:val="22"/>
+              </w:rPr>
+            </w:r>
+            <w:r>
+              <w:rPr>
+                <w:rFonts w:ascii="Calibri" w:hAnsi="Calibri"/>
+                <w:sz w:val="22"/>
+              </w:rPr>
+              <w:t>Scalable digital transformation tool, cost-efficient, multi-profile user management</w:t>
             </w:r>
           </w:p>
         </w:tc>
@@ -12757,7 +12757,7 @@
           <w:b/>
           <w:sz w:val="22"/>
         </w:rPr>
-        <w:t>Đóng góp xã hội (mục tiêu dài hạn):</w:t>
+        <w:t>Social Contributions (Long-term Goals):</w:t>
       </w:r>
     </w:p>
     <w:tbl>
@@ -12803,7 +12803,7 @@
                 <w:b/>
                 <w:sz w:val="22"/>
               </w:rPr>
-              <w:t>Đóng góp</w:t>
+              <w:t>Contribution</w:t>
             </w:r>
           </w:p>
         </w:tc>
@@ -12835,7 +12835,7 @@
                 <w:b/>
                 <w:sz w:val="22"/>
               </w:rPr>
-              <w:t>Mô tả</w:t>
+              <w:t>Description</w:t>
             </w:r>
           </w:p>
         </w:tc>
@@ -12867,34 +12867,34 @@
                 <w:rFonts w:ascii="Calibri" w:hAnsi="Calibri"/>
                 <w:sz w:val="22"/>
               </w:rPr>
-              <w:t>Tiếp cận giáo dục</w:t>
-            </w:r>
-          </w:p>
-        </w:tc>
-        <w:tc>
-          <w:tcPr>
-            <w:tcW w:type="dxa" w:w="4525"/>
-            <w:tcMar>
-              <w:top w:w="40" w:type="dxa"/>
-              <w:bottom w:w="40" w:type="dxa"/>
-              <w:left w:w="80" w:type="dxa"/>
-              <w:right w:w="80" w:type="dxa"/>
-            </w:tcMar>
-          </w:tcPr>
-          <w:p>
-            <w:pPr/>
-            <w:r>
-              <w:rPr>
-                <w:rFonts w:ascii="Calibri" w:hAnsi="Calibri"/>
-                <w:sz w:val="22"/>
-              </w:rPr>
-            </w:r>
-            <w:r>
-              <w:rPr>
-                <w:rFonts w:ascii="Calibri" w:hAnsi="Calibri"/>
-                <w:sz w:val="22"/>
-              </w:rPr>
-              <w:t>Giảm rào cản chi phí: Lệ phí thi VSTEP thấp hơn IELTS/TOEFL</w:t>
+              <w:t>Educational Accessibility</w:t>
+            </w:r>
+          </w:p>
+        </w:tc>
+        <w:tc>
+          <w:tcPr>
+            <w:tcW w:type="dxa" w:w="4525"/>
+            <w:tcMar>
+              <w:top w:w="40" w:type="dxa"/>
+              <w:bottom w:w="40" w:type="dxa"/>
+              <w:left w:w="80" w:type="dxa"/>
+              <w:right w:w="80" w:type="dxa"/>
+            </w:tcMar>
+          </w:tcPr>
+          <w:p>
+            <w:pPr/>
+            <w:r>
+              <w:rPr>
+                <w:rFonts w:ascii="Calibri" w:hAnsi="Calibri"/>
+                <w:sz w:val="22"/>
+              </w:rPr>
+            </w:r>
+            <w:r>
+              <w:rPr>
+                <w:rFonts w:ascii="Calibri" w:hAnsi="Calibri"/>
+                <w:sz w:val="22"/>
+              </w:rPr>
+              <w:t>Reducing cost barriers: VSTEP exam fees lower than IELTS/TOEFL</w:t>
             </w:r>
           </w:p>
         </w:tc>
@@ -12926,34 +12926,34 @@
                 <w:rFonts w:ascii="Calibri" w:hAnsi="Calibri"/>
                 <w:sz w:val="22"/>
               </w:rPr>
-              <w:t>Hiệu quả học tập</w:t>
-            </w:r>
-          </w:p>
-        </w:tc>
-        <w:tc>
-          <w:tcPr>
-            <w:tcW w:type="dxa" w:w="4525"/>
-            <w:tcMar>
-              <w:top w:w="40" w:type="dxa"/>
-              <w:bottom w:w="40" w:type="dxa"/>
-              <w:left w:w="80" w:type="dxa"/>
-              <w:right w:w="80" w:type="dxa"/>
-            </w:tcMar>
-          </w:tcPr>
-          <w:p>
-            <w:pPr/>
-            <w:r>
-              <w:rPr>
-                <w:rFonts w:ascii="Calibri" w:hAnsi="Calibri"/>
-                <w:sz w:val="22"/>
-              </w:rPr>
-            </w:r>
-            <w:r>
-              <w:rPr>
-                <w:rFonts w:ascii="Calibri" w:hAnsi="Calibri"/>
-                <w:sz w:val="22"/>
-              </w:rPr>
-              <w:t>Hỗ trợ người học rút ngắn skill gap thông qua adaptive learning</w:t>
+              <w:t>Learning Efficiency</w:t>
+            </w:r>
+          </w:p>
+        </w:tc>
+        <w:tc>
+          <w:tcPr>
+            <w:tcW w:type="dxa" w:w="4525"/>
+            <w:tcMar>
+              <w:top w:w="40" w:type="dxa"/>
+              <w:bottom w:w="40" w:type="dxa"/>
+              <w:left w:w="80" w:type="dxa"/>
+              <w:right w:w="80" w:type="dxa"/>
+            </w:tcMar>
+          </w:tcPr>
+          <w:p>
+            <w:pPr/>
+            <w:r>
+              <w:rPr>
+                <w:rFonts w:ascii="Calibri" w:hAnsi="Calibri"/>
+                <w:sz w:val="22"/>
+              </w:rPr>
+            </w:r>
+            <w:r>
+              <w:rPr>
+                <w:rFonts w:ascii="Calibri" w:hAnsi="Calibri"/>
+                <w:sz w:val="22"/>
+              </w:rPr>
+              <w:t>Supporting learners in narrowing skill gaps through adaptive learning</w:t>
             </w:r>
           </w:p>
         </w:tc>
@@ -12985,34 +12985,34 @@
                 <w:rFonts w:ascii="Calibri" w:hAnsi="Calibri"/>
                 <w:sz w:val="22"/>
               </w:rPr>
-              <w:t>Hỗ trợ vùng sâu vùng xa</w:t>
-            </w:r>
-          </w:p>
-        </w:tc>
-        <w:tc>
-          <w:tcPr>
-            <w:tcW w:type="dxa" w:w="4525"/>
-            <w:tcMar>
-              <w:top w:w="40" w:type="dxa"/>
-              <w:bottom w:w="40" w:type="dxa"/>
-              <w:left w:w="80" w:type="dxa"/>
-              <w:right w:w="80" w:type="dxa"/>
-            </w:tcMar>
-          </w:tcPr>
-          <w:p>
-            <w:pPr/>
-            <w:r>
-              <w:rPr>
-                <w:rFonts w:ascii="Calibri" w:hAnsi="Calibri"/>
-                <w:sz w:val="22"/>
-              </w:rPr>
-            </w:r>
-            <w:r>
-              <w:rPr>
-                <w:rFonts w:ascii="Calibri" w:hAnsi="Calibri"/>
-                <w:sz w:val="22"/>
-              </w:rPr>
-              <w:t>Mobile-first design cho khu vực hạ tầng internet hạn chế</w:t>
+              <w:t>Remote Area Support</w:t>
+            </w:r>
+          </w:p>
+        </w:tc>
+        <w:tc>
+          <w:tcPr>
+            <w:tcW w:type="dxa" w:w="4525"/>
+            <w:tcMar>
+              <w:top w:w="40" w:type="dxa"/>
+              <w:bottom w:w="40" w:type="dxa"/>
+              <w:left w:w="80" w:type="dxa"/>
+              <w:right w:w="80" w:type="dxa"/>
+            </w:tcMar>
+          </w:tcPr>
+          <w:p>
+            <w:pPr/>
+            <w:r>
+              <w:rPr>
+                <w:rFonts w:ascii="Calibri" w:hAnsi="Calibri"/>
+                <w:sz w:val="22"/>
+              </w:rPr>
+            </w:r>
+            <w:r>
+              <w:rPr>
+                <w:rFonts w:ascii="Calibri" w:hAnsi="Calibri"/>
+                <w:sz w:val="22"/>
+              </w:rPr>
+              <w:t>Mobile-first design for regions with limited internet infrastructure</w:t>
             </w:r>
           </w:p>
         </w:tc>
@@ -13044,34 +13044,34 @@
                 <w:rFonts w:ascii="Calibri" w:hAnsi="Calibri"/>
                 <w:sz w:val="22"/>
               </w:rPr>
-              <w:t>Chuẩn bị nguồn nhân lực</w:t>
-            </w:r>
-          </w:p>
-        </w:tc>
-        <w:tc>
-          <w:tcPr>
-            <w:tcW w:type="dxa" w:w="4525"/>
-            <w:tcMar>
-              <w:top w:w="40" w:type="dxa"/>
-              <w:bottom w:w="40" w:type="dxa"/>
-              <w:left w:w="80" w:type="dxa"/>
-              <w:right w:w="80" w:type="dxa"/>
-            </w:tcMar>
-          </w:tcPr>
-          <w:p>
-            <w:pPr/>
-            <w:r>
-              <w:rPr>
-                <w:rFonts w:ascii="Calibri" w:hAnsi="Calibri"/>
-                <w:sz w:val="22"/>
-              </w:rPr>
-            </w:r>
-            <w:r>
-              <w:rPr>
-                <w:rFonts w:ascii="Calibri" w:hAnsi="Calibri"/>
-                <w:sz w:val="22"/>
-              </w:rPr>
-              <w:t>Hỗ trợ sinh viên đạt chuẩn đầu ra ngoại ngữ</w:t>
+              <w:t>Workforce Preparation</w:t>
+            </w:r>
+          </w:p>
+        </w:tc>
+        <w:tc>
+          <w:tcPr>
+            <w:tcW w:type="dxa" w:w="4525"/>
+            <w:tcMar>
+              <w:top w:w="40" w:type="dxa"/>
+              <w:bottom w:w="40" w:type="dxa"/>
+              <w:left w:w="80" w:type="dxa"/>
+              <w:right w:w="80" w:type="dxa"/>
+            </w:tcMar>
+          </w:tcPr>
+          <w:p>
+            <w:pPr/>
+            <w:r>
+              <w:rPr>
+                <w:rFonts w:ascii="Calibri" w:hAnsi="Calibri"/>
+                <w:sz w:val="22"/>
+              </w:rPr>
+            </w:r>
+            <w:r>
+              <w:rPr>
+                <w:rFonts w:ascii="Calibri" w:hAnsi="Calibri"/>
+                <w:sz w:val="22"/>
+              </w:rPr>
+              <w:t>Supporting students in achieving foreign language graduation standards</w:t>
             </w:r>
           </w:p>
         </w:tc>
@@ -13111,14 +13111,14 @@
           <w:b/>
           <w:sz w:val="22"/>
         </w:rPr>
-        <w:t>Tổng quan:</w:t>
-      </w:r>
-      <w:r>
-        <w:rPr>
-          <w:rFonts w:ascii="Calibri" w:hAnsi="Calibri"/>
-          <w:sz w:val="22"/>
-        </w:rPr>
-        <w:t xml:space="preserve"> 16 tính năng được chia thành 2 phase để đảm bảo delivery trong timeline 4 tháng.</w:t>
+        <w:t>Overview:</w:t>
+      </w:r>
+      <w:r>
+        <w:rPr>
+          <w:rFonts w:ascii="Calibri" w:hAnsi="Calibri"/>
+          <w:sz w:val="22"/>
+        </w:rPr>
+        <w:t xml:space="preserve"> 16 features divided into 2 phases to ensure delivery within the 4-month timeline.</w:t>
       </w:r>
     </w:p>
     <w:p>
@@ -13139,7 +13139,7 @@
           <w:b/>
           <w:sz w:val="22"/>
         </w:rPr>
-        <w:t>PHASE 1 - MVP (Tháng 1-3): 11 Core Features</w:t>
+        <w:t>PHASE 1 - MVP (Months 1-3): 11 Core Features</w:t>
       </w:r>
     </w:p>
     <w:p>
@@ -13150,7 +13150,7 @@
           <w:i/>
           <w:sz w:val="22"/>
         </w:rPr>
-        <w:t>Tập trung vào trải nghiệm học tập và AI Grading</w:t>
+        <w:t>Focusing on learning experience and AI Grading</w:t>
       </w:r>
     </w:p>
     <w:p>
@@ -13160,7 +13160,7 @@
           <w:rFonts w:ascii="Calibri" w:hAnsi="Calibri"/>
           <w:sz w:val="22"/>
         </w:rPr>
-        <w:t>FE-01: User Authentication - Đăng ký, đăng nhập, quản lý profile với các vai trò Learner/Instructor/Admin. Hỗ trợ xác thực qua email/password và OAuth (Google).</w:t>
+        <w:t>FE-01: User Authentication - Registration, login, profile management with Learner/Instructor/Admin roles. Supporting email/password and OAuth (Google) authentication.</w:t>
       </w:r>
     </w:p>
     <w:p>
@@ -13170,7 +13170,7 @@
           <w:rFonts w:ascii="Calibri" w:hAnsi="Calibri"/>
           <w:sz w:val="22"/>
         </w:rPr>
-        <w:t>FE-02: Placement Test - Bài kiểm tra đầu vào xác định trình độ ban đầu cho 4 kỹ năng (Nghe, Nói, Đọc, Viết). Kết quả được sử dụng để khởi tạo Spider Chart và đề xuất lộ trình học phù hợp.</w:t>
+        <w:t>FE-02: Placement Test - Initial proficiency assessment for four skills (Listening, Speaking, Reading, Writing). Results used to initialize Spider Chart and recommend appropriate learning pathways.</w:t>
       </w:r>
     </w:p>
     <w:p>
@@ -13180,7 +13180,7 @@
           <w:rFonts w:ascii="Calibri" w:hAnsi="Calibri"/>
           <w:sz w:val="22"/>
         </w:rPr>
-        <w:t>FE-03: Practice Mode - Listening - Luyện tập kỹ năng Nghe với Adaptive Scaffolding (Full text - Highlight - Pure audio). Bao gồm các dạng bài tập: nghe điền từ, nghe chọn đáp án, nghe tóm tắt nội dung.</w:t>
+        <w:t>FE-03: Practice Mode - Listening - Listening skill practice with Adaptive Scaffolding (Full text - Highlight - Pure audio). Including exercise types: dictation, multiple choice, content summarization.</w:t>
       </w:r>
     </w:p>
     <w:p>
@@ -13190,7 +13190,7 @@
           <w:rFonts w:ascii="Calibri" w:hAnsi="Calibri"/>
           <w:sz w:val="22"/>
         </w:rPr>
-        <w:t>FE-04: Practice Mode - Reading - Luyện tập kỹ năng Đọc với các dạng câu hỏi theo format VSTEP: True/False/Not Given, Multiple Choice, Matching Headings, Fill in the Blanks.</w:t>
+        <w:t>FE-04: Practice Mode - Reading - Reading skill practice with VSTEP-format question types: True/False/Not Given, Multiple Choice, Matching Headings, Fill in the Blanks.</w:t>
       </w:r>
     </w:p>
     <w:p>
@@ -13200,7 +13200,7 @@
           <w:rFonts w:ascii="Calibri" w:hAnsi="Calibri"/>
           <w:sz w:val="22"/>
         </w:rPr>
-        <w:t>FE-05: Practice Mode - Writing + AI Grading - Luyện tập kỹ năng Viết với AI feedback tức thì. Sử dụng LLM API (GPT/Gemini) để đánh giá grammar, vocabulary, coherence, và task achievement theo rubric VSTEP. Hỗ trợ Task 1 (email/thư) và Task 2 (bài luận).</w:t>
+        <w:t>FE-05: Practice Mode - Writing + AI Grading - Writing skill practice with AI immediate feedback. Using LLM API (GPT/Gemini) to evaluate grammar, vocabulary, coherence, and task achievement according to VSTEP rubric. Supporting Task 1 (email) and Task 2 (essay).</w:t>
       </w:r>
     </w:p>
     <w:p>
@@ -13210,7 +13210,7 @@
           <w:rFonts w:ascii="Calibri" w:hAnsi="Calibri"/>
           <w:sz w:val="22"/>
         </w:rPr>
-        <w:t>FE-06: Practice Mode - Speaking + AI Grading - Luyện tập kỹ năng Nói với ghi âm và AI feedback. Tích hợp Speech-to-Text để transcribe, sau đó dùng LLM đánh giá pronunciation, fluency, và content. Bao gồm 3 phần Speaking VSTEP.</w:t>
+        <w:t>FE-06: Practice Mode - Speaking + AI Grading - Speaking skill practice with recording and AI feedback. Integrating Speech-to-Text for transcription, then using LLM to evaluate pronunciation, fluency, and content. Including all 3 VSTEP Speaking parts.</w:t>
       </w:r>
     </w:p>
     <w:p>
@@ -13220,7 +13220,7 @@
           <w:rFonts w:ascii="Calibri" w:hAnsi="Calibri"/>
           <w:sz w:val="22"/>
         </w:rPr>
-        <w:t>FE-07: Mock Test Mode - Thi thử giả lập đầy đủ 4 kỹ năng theo đúng format và thời gian VSTEP. Kết quả được tổng hợp thành báo cáo chi tiết với điểm số theo từng kỹ năng.</w:t>
+        <w:t>FE-07: Mock Test Mode - Full four-skill mock test following VSTEP format and timing. Results compiled into detailed reports with scores per skill.</w:t>
       </w:r>
     </w:p>
     <w:p>
@@ -13230,7 +13230,7 @@
           <w:rFonts w:ascii="Calibri" w:hAnsi="Calibri"/>
           <w:sz w:val="22"/>
         </w:rPr>
-        <w:t>FE-08: Human Grading - Giao diện cho Instructor chấm điểm với rubric VSTEP. Instructor review bài Writing/Speaking, để lại nhận xét chi tiết, và có thể override điểm AI nếu cần.</w:t>
+        <w:t>FE-08: Human Grading - Instructor interface for scoring with VSTEP rubric. Instructor reviews Writing/Speaking submissions, provides detailed comments, and can override AI scores if necessary.</w:t>
       </w:r>
     </w:p>
     <w:p>
@@ -13240,7 +13240,7 @@
           <w:rFonts w:ascii="Calibri" w:hAnsi="Calibri"/>
           <w:sz w:val="22"/>
         </w:rPr>
-        <w:t>FE-09: Progress Tracking - Spider Chart hiển thị năng lực 4 kỹ năng, Sliding Window theo dõi tiến độ (trung bình 10 bài gần nhất).</w:t>
+        <w:t>FE-09: Progress Tracking - Spider Chart displaying four-skill competency, Sliding Window for progress tracking (average of 10 most recent exercises).</w:t>
       </w:r>
     </w:p>
     <w:p>
@@ -13250,7 +13250,7 @@
           <w:rFonts w:ascii="Calibri" w:hAnsi="Calibri"/>
           <w:sz w:val="22"/>
         </w:rPr>
-        <w:t>FE-10: Learning Path - Lộ trình học tập cá nhân hóa dựa trên kết quả Placement Test và tiến độ. MVP sử dụng logic rule-based: skill có điểm thấp nhất được ưu tiên gợi ý bài tập. Phase 2 có thể nâng cấp lên AI-based (ML/Collaborative Filtering) khi có đủ dữ liệu người dùng.</w:t>
+        <w:t>FE-10: Learning Path - Personalized learning pathway based on Placement Test results and progress. MVP uses rule-based logic: lowest-scoring skill prioritized for exercise recommendations. Phase 2 may upgrade to AI-based (ML/Collaborative Filtering) when sufficient user data is available.</w:t>
       </w:r>
     </w:p>
     <w:p>
@@ -13260,7 +13260,7 @@
           <w:rFonts w:ascii="Calibri" w:hAnsi="Calibri"/>
           <w:sz w:val="22"/>
         </w:rPr>
-        <w:t>FE-11: Goal Setting - Thiết lập mục tiêu (B1/B2/C1) và timeline. Người học đặt mục tiêu cụ thể (VD: B2 trong 3 tháng). Hệ thống hiển thị tiến độ so với mục tiêu và dự đoán khả năng đạt được dựa trên tốc độ tiến bộ hiện tại.</w:t>
+        <w:t>FE-11: Goal Setting - Goal (B1/B2/C1) and timeline establishment. Learners set specific goals (e.g., B2 in 3 months). System displays progress toward goals and predicts achievement likelihood based on current learning pace.</w:t>
       </w:r>
     </w:p>
     <w:p>
@@ -13281,7 +13281,7 @@
           <w:b/>
           <w:sz w:val="22"/>
         </w:rPr>
-        <w:t>PHASE 2 - Enhancement (Tháng 4): 5 Admin &amp; Support Features</w:t>
+        <w:t>PHASE 2 - Enhancement (Month 4): 5 Admin &amp; Support Features</w:t>
       </w:r>
     </w:p>
     <w:p>
@@ -13292,7 +13292,7 @@
           <w:i/>
           <w:sz w:val="22"/>
         </w:rPr>
-        <w:t>Hoàn thiện tính năng quản trị sau khi core features ổn định</w:t>
+        <w:t>Completing administrative features after core features stabilize</w:t>
       </w:r>
     </w:p>
     <w:p>
@@ -13302,7 +13302,7 @@
           <w:rFonts w:ascii="Calibri" w:hAnsi="Calibri"/>
           <w:sz w:val="22"/>
         </w:rPr>
-        <w:t>FE-12: Content Management - Admin quản lý ngân hàng câu hỏi, đề thi. Hỗ trợ import/export câu hỏi theo format chuẩn (Excel, JSON). Admin có thể tạo, chỉnh sửa, phân loại câu hỏi theo kỹ năng, chủ đề, và mức độ khó.</w:t>
+        <w:t>FE-12: Content Management - Admin manages question bank and exam sets. Supporting import/export in standard formats (Excel, JSON). Admin can create, edit, and categorize questions by skill, topic, and difficulty level.</w:t>
       </w:r>
     </w:p>
     <w:p>
@@ -13312,7 +13312,7 @@
           <w:rFonts w:ascii="Calibri" w:hAnsi="Calibri"/>
           <w:sz w:val="22"/>
         </w:rPr>
-        <w:t>FE-13: User Management - Admin quản lý tài khoản, phân quyền. Bao gồm các chức năng: tạo tài khoản hàng loạt, khóa/mở khóa tài khoản, reset mật khẩu, và gán vai trò.</w:t>
+        <w:t>FE-13: User Management - Admin manages accounts and permissions. Including functions: bulk account creation, account locking/unlocking, password reset, and role assignment.</w:t>
       </w:r>
     </w:p>
     <w:p>
@@ -13322,7 +13322,7 @@
           <w:rFonts w:ascii="Calibri" w:hAnsi="Calibri"/>
           <w:sz w:val="22"/>
         </w:rPr>
-        <w:t>FE-14: Analytics Dashboard - Báo cáo thống kê cho Instructor và Admin. Hiển thị các metrics: số lượng người dùng active, tỷ lệ hoàn thành bài tập, điểm trung bình theo kỹ năng. Hỗ trợ lọc theo thời gian và export báo cáo.</w:t>
+        <w:t>FE-14: Analytics Dashboard - Statistical reporting for Instructors and Admin. Displaying metrics: active user count, assignment completion rate, average score by skill. Supporting time-based filtering and report export.</w:t>
       </w:r>
     </w:p>
     <w:p>
@@ -13332,7 +13332,7 @@
           <w:rFonts w:ascii="Calibri" w:hAnsi="Calibri"/>
           <w:sz w:val="22"/>
         </w:rPr>
-        <w:t>FE-15: Notification System - Thông báo nhắc nhở học tập, kết quả bài thi. Hỗ trợ push notification (mobile), email, và in-app notification.</w:t>
+        <w:t>FE-15: Notification System - Learning reminders and exam results notifications. Supporting push notification (mobile), email, and in-app notification.</w:t>
       </w:r>
     </w:p>
     <w:p>
@@ -13342,7 +13342,7 @@
           <w:rFonts w:ascii="Calibri" w:hAnsi="Calibri"/>
           <w:sz w:val="22"/>
         </w:rPr>
-        <w:t>FE-16: Advanced Admin Features - Các tính năng nâng cao: xem lịch sử hoạt động, phân công bài chấm tự động, tùy chỉnh tần suất thông báo.</w:t>
+        <w:t>FE-16: Advanced Admin Features - Advanced features: activity history viewing, automatic assignment distribution, notification frequency customization.</w:t>
       </w:r>
     </w:p>
     <w:p>
@@ -13364,7 +13364,7 @@
           <w:rFonts w:ascii="Calibri" w:hAnsi="Calibri"/>
           <w:sz w:val="22"/>
         </w:rPr>
-        <w:t>LI-01: Hệ thống chỉ hỗ trợ VSTEP format (B1-B2, B2-C1), không hỗ trợ các kỳ thi tiếng Anh khác (IELTS, TOEFL, TOEIC). Quyết định này nhằm tập trung nguồn lực phát triển và đảm bảo nội dung bám sát 100% cấu trúc đề thi VSTEP chính thức. Việc mở rộng sang các kỳ thi khác sẽ được xem xét trong các phiên bản sau dựa trên nhu cầu thị trường.</w:t>
+        <w:t>LI-01: The system supports only VSTEP format (B1-B2, B2-C1), not other English proficiency tests (IELTS, TOEFL, TOEIC). This decision aims to focus development resources and ensure 100% alignment with official VSTEP test structure. Expansion to other tests will be considered in future versions based on market demand.</w:t>
       </w:r>
     </w:p>
     <w:p>
@@ -13374,7 +13374,7 @@
           <w:rFonts w:ascii="Calibri" w:hAnsi="Calibri"/>
           <w:sz w:val="22"/>
         </w:rPr>
-        <w:t>LI-02: AI Grading cho Writing và Speaking là công cụ hỗ trợ, không thay thế hoàn toàn đánh giá của Instructor cho điểm chính thức. Điểm AI được sử dụng cho mục đích luyện tập và phản hồi nhanh, trong khi điểm chính thức (mock test final score) cần được Instructor review và xác nhận. Điều này đảm bảo độ tin cậy của kết quả đánh giá productive skills.</w:t>
+        <w:t>LI-02: AI Grading for Writing and Speaking is a supportive tool, not a complete replacement for Instructor assessment for official grades. AI scores are used for practice and rapid feedback purposes, while official scores (mock test final score) require Instructor review and confirmation. This ensures reliability of productive skill assessment results.</w:t>
       </w:r>
     </w:p>
     <w:p>
@@ -13384,7 +13384,7 @@
           <w:rFonts w:ascii="Calibri" w:hAnsi="Calibri"/>
           <w:sz w:val="22"/>
         </w:rPr>
-        <w:t>LI-03: Phiên bản MVP chỉ hỗ trợ tiếng Việt làm ngôn ngữ giao diện chính. Đối tượng mục tiêu chính là người Việt Nam ôn luyện VSTEP, do đó tiếng Việt được ưu tiên để giảm rào cản tiếp cận. Hỗ trợ đa ngôn ngữ (tiếng Anh) sẽ được bổ sung trong các phiên bản tiếp theo.</w:t>
+        <w:t>LI-03: MVP version supports only Vietnamese as the primary interface language. The primary target audience is Vietnamese VSTEP candidates, therefore Vietnamese is prioritized to reduce accessibility barriers. Multi-language support (English) will be added in subsequent versions.</w:t>
       </w:r>
     </w:p>
     <w:p>
@@ -13394,7 +13394,7 @@
           <w:rFonts w:ascii="Calibri" w:hAnsi="Calibri"/>
           <w:sz w:val="22"/>
         </w:rPr>
-        <w:t>LI-04: Mobile App chỉ phát triển cho Android trong giai đoạn đầu, iOS sẽ được bổ sung sau. Theo thống kê, Android chiếm &gt;70% thị phần smartphone tại Việt Nam, do đó được ưu tiên phát triển trước. Người dùng iOS vẫn có thể truy cập đầy đủ chức năng thông qua Progressive Web App (PWA).</w:t>
+        <w:t>LI-04: Mobile App development targets Android only in the initial phase, with iOS to be added later. According to statistics, Android holds over 70% of smartphone market share in Vietnam, therefore prioritized for initial development. iOS users can still access full functionality through Progressive Web App (PWA).</w:t>
       </w:r>
     </w:p>
     <w:p>
@@ -13404,7 +13404,7 @@
           <w:rFonts w:ascii="Calibri" w:hAnsi="Calibri"/>
           <w:sz w:val="22"/>
         </w:rPr>
-        <w:t>LI-05: Hệ thống không tích hợp thanh toán online trong phiên bản MVP. Giai đoạn pilot sẽ áp dụng mô hình freemium hoặc thanh toán offline thông qua đối tác (trung tâm ngoại ngữ). Tích hợp cổng thanh toán (VNPay, MoMo, ZaloPay) sẽ được triển khai khi mở rộng quy mô thương mại.</w:t>
+        <w:t>LI-05: The system does not integrate online payment in the MVP version. The pilot phase will apply freemium model or offline payment through partners (language centers). Payment gateway integration (VNPay, MoMo, ZaloPay) will be implemented when scaling commercially.</w:t>
       </w:r>
     </w:p>
     <w:p>
@@ -13984,7 +13984,7 @@
           <w:rFonts w:ascii="Calibri" w:hAnsi="Calibri"/>
           <w:sz w:val="22"/>
         </w:rPr>
-        <w:t>(Diagram sẽ được bổ sung trong Report 2 - SRS)</w:t>
+        <w:t>(Diagram to be added in Report 2 - SRS)</w:t>
       </w:r>
     </w:p>
     <w:p>
@@ -14006,7 +14006,7 @@
           <w:rFonts w:ascii="Calibri" w:hAnsi="Calibri"/>
           <w:sz w:val="22"/>
         </w:rPr>
-        <w:t>(Diagram sẽ được bổ sung trong Report 2 - SRS)</w:t>
+        <w:t>(Diagram to be added in Report 2 - SRS)</w:t>
       </w:r>
     </w:p>
     <w:p>
@@ -14733,6 +14733,16 @@
         </w:tc>
       </w:tr>
     </w:tbl>
+    <w:p>
+      <w:pPr/>
+      <w:r>
+        <w:rPr>
+          <w:rFonts w:ascii="Calibri" w:hAnsi="Calibri"/>
+          <w:sz w:val="22"/>
+        </w:rPr>
+        <w:t>(End of file)</w:t>
+      </w:r>
+    </w:p>
     <w:sectPr>
       <w:footerReference w:type="default" r:id="rId10"/>
       <w:pgSz w:w="11906" w:h="16838"/>

</xml_diff>